<commit_message>
chore: correção de elementos na sessão de blockchains
</commit_message>
<xml_diff>
--- a/artigo-sematec.docx
+++ b/artigo-sematec.docx
@@ -98,6 +98,7 @@
         <w:spacing w:line="240" w:lineRule="auto"/>
         <w:jc w:val="right"/>
       </w:pPr>
+      <w:proofErr w:type="spellStart"/>
       <w:r>
         <w:rPr>
           <w:rFonts w:cs="Arial"/>
@@ -117,7 +118,15 @@
           <w:rFonts w:cs="Arial"/>
           <w:szCs w:val="24"/>
         </w:rPr>
-        <w:t>fº. Me. Samuel Stábile</w:t>
+        <w:t>fº</w:t>
+      </w:r>
+      <w:proofErr w:type="spellEnd"/>
+      <w:r>
+        <w:rPr>
+          <w:rFonts w:cs="Arial"/>
+          <w:szCs w:val="24"/>
+        </w:rPr>
+        <w:t>. Me. Samuel Stábile</w:t>
       </w:r>
     </w:p>
     <w:p>
@@ -226,12 +235,901 @@
           <w:b/>
         </w:rPr>
       </w:pPr>
-      <w:r>
-        <w:rPr>
-          <w:rFonts w:cs="Arial"/>
-          <w:szCs w:val="24"/>
-        </w:rPr>
-        <w:t>This article provides an overview of the fundamental technologies and concepts of Web 3.0, an evolution of the Internet that seeks to create a decentralized, transparent and interoperable platform. Web 3.0 introduces elements such as Blockchain, smart contracts, cryptocurrencies and greater user control over their data. The study aims to explore the characteristics and benefits of these technologies, as well as the challenges and possible applications in different sectors. The decentralization of the Internet and the ability to execute automated contracts has the potential to impact areas such as finance, healthcare, education and governance. This article seeks to provide a comprehensive overview of Web 3.0 and inspire researchers, developers and entrepreneurs to explore and harness the full potential of this new Internet era.</w:t>
+      <w:proofErr w:type="spellStart"/>
+      <w:r>
+        <w:rPr>
+          <w:rFonts w:cs="Arial"/>
+          <w:szCs w:val="24"/>
+        </w:rPr>
+        <w:t>This</w:t>
+      </w:r>
+      <w:proofErr w:type="spellEnd"/>
+      <w:r>
+        <w:rPr>
+          <w:rFonts w:cs="Arial"/>
+          <w:szCs w:val="24"/>
+        </w:rPr>
+        <w:t xml:space="preserve"> </w:t>
+      </w:r>
+      <w:proofErr w:type="spellStart"/>
+      <w:r>
+        <w:rPr>
+          <w:rFonts w:cs="Arial"/>
+          <w:szCs w:val="24"/>
+        </w:rPr>
+        <w:t>article</w:t>
+      </w:r>
+      <w:proofErr w:type="spellEnd"/>
+      <w:r>
+        <w:rPr>
+          <w:rFonts w:cs="Arial"/>
+          <w:szCs w:val="24"/>
+        </w:rPr>
+        <w:t xml:space="preserve"> </w:t>
+      </w:r>
+      <w:proofErr w:type="spellStart"/>
+      <w:r>
+        <w:rPr>
+          <w:rFonts w:cs="Arial"/>
+          <w:szCs w:val="24"/>
+        </w:rPr>
+        <w:t>provides</w:t>
+      </w:r>
+      <w:proofErr w:type="spellEnd"/>
+      <w:r>
+        <w:rPr>
+          <w:rFonts w:cs="Arial"/>
+          <w:szCs w:val="24"/>
+        </w:rPr>
+        <w:t xml:space="preserve"> </w:t>
+      </w:r>
+      <w:proofErr w:type="spellStart"/>
+      <w:r>
+        <w:rPr>
+          <w:rFonts w:cs="Arial"/>
+          <w:szCs w:val="24"/>
+        </w:rPr>
+        <w:t>an</w:t>
+      </w:r>
+      <w:proofErr w:type="spellEnd"/>
+      <w:r>
+        <w:rPr>
+          <w:rFonts w:cs="Arial"/>
+          <w:szCs w:val="24"/>
+        </w:rPr>
+        <w:t xml:space="preserve"> overview of the fundamental </w:t>
+      </w:r>
+      <w:proofErr w:type="spellStart"/>
+      <w:r>
+        <w:rPr>
+          <w:rFonts w:cs="Arial"/>
+          <w:szCs w:val="24"/>
+        </w:rPr>
+        <w:t>technologies</w:t>
+      </w:r>
+      <w:proofErr w:type="spellEnd"/>
+      <w:r>
+        <w:rPr>
+          <w:rFonts w:cs="Arial"/>
+          <w:szCs w:val="24"/>
+        </w:rPr>
+        <w:t xml:space="preserve"> and </w:t>
+      </w:r>
+      <w:proofErr w:type="spellStart"/>
+      <w:r>
+        <w:rPr>
+          <w:rFonts w:cs="Arial"/>
+          <w:szCs w:val="24"/>
+        </w:rPr>
+        <w:t>concepts</w:t>
+      </w:r>
+      <w:proofErr w:type="spellEnd"/>
+      <w:r>
+        <w:rPr>
+          <w:rFonts w:cs="Arial"/>
+          <w:szCs w:val="24"/>
+        </w:rPr>
+        <w:t xml:space="preserve"> of Web 3.0, </w:t>
+      </w:r>
+      <w:proofErr w:type="spellStart"/>
+      <w:r>
+        <w:rPr>
+          <w:rFonts w:cs="Arial"/>
+          <w:szCs w:val="24"/>
+        </w:rPr>
+        <w:t>an</w:t>
+      </w:r>
+      <w:proofErr w:type="spellEnd"/>
+      <w:r>
+        <w:rPr>
+          <w:rFonts w:cs="Arial"/>
+          <w:szCs w:val="24"/>
+        </w:rPr>
+        <w:t xml:space="preserve"> </w:t>
+      </w:r>
+      <w:proofErr w:type="spellStart"/>
+      <w:r>
+        <w:rPr>
+          <w:rFonts w:cs="Arial"/>
+          <w:szCs w:val="24"/>
+        </w:rPr>
+        <w:t>evolution</w:t>
+      </w:r>
+      <w:proofErr w:type="spellEnd"/>
+      <w:r>
+        <w:rPr>
+          <w:rFonts w:cs="Arial"/>
+          <w:szCs w:val="24"/>
+        </w:rPr>
+        <w:t xml:space="preserve"> of the Internet that </w:t>
+      </w:r>
+      <w:proofErr w:type="spellStart"/>
+      <w:r>
+        <w:rPr>
+          <w:rFonts w:cs="Arial"/>
+          <w:szCs w:val="24"/>
+        </w:rPr>
+        <w:t>seeks</w:t>
+      </w:r>
+      <w:proofErr w:type="spellEnd"/>
+      <w:r>
+        <w:rPr>
+          <w:rFonts w:cs="Arial"/>
+          <w:szCs w:val="24"/>
+        </w:rPr>
+        <w:t xml:space="preserve"> to </w:t>
+      </w:r>
+      <w:proofErr w:type="spellStart"/>
+      <w:r>
+        <w:rPr>
+          <w:rFonts w:cs="Arial"/>
+          <w:szCs w:val="24"/>
+        </w:rPr>
+        <w:t>create</w:t>
+      </w:r>
+      <w:proofErr w:type="spellEnd"/>
+      <w:r>
+        <w:rPr>
+          <w:rFonts w:cs="Arial"/>
+          <w:szCs w:val="24"/>
+        </w:rPr>
+        <w:t xml:space="preserve"> a </w:t>
+      </w:r>
+      <w:proofErr w:type="spellStart"/>
+      <w:r>
+        <w:rPr>
+          <w:rFonts w:cs="Arial"/>
+          <w:szCs w:val="24"/>
+        </w:rPr>
+        <w:t>decentralized</w:t>
+      </w:r>
+      <w:proofErr w:type="spellEnd"/>
+      <w:r>
+        <w:rPr>
+          <w:rFonts w:cs="Arial"/>
+          <w:szCs w:val="24"/>
+        </w:rPr>
+        <w:t xml:space="preserve">, </w:t>
+      </w:r>
+      <w:proofErr w:type="spellStart"/>
+      <w:r>
+        <w:rPr>
+          <w:rFonts w:cs="Arial"/>
+          <w:szCs w:val="24"/>
+        </w:rPr>
+        <w:t>transparent</w:t>
+      </w:r>
+      <w:proofErr w:type="spellEnd"/>
+      <w:r>
+        <w:rPr>
+          <w:rFonts w:cs="Arial"/>
+          <w:szCs w:val="24"/>
+        </w:rPr>
+        <w:t xml:space="preserve"> and </w:t>
+      </w:r>
+      <w:proofErr w:type="spellStart"/>
+      <w:r>
+        <w:rPr>
+          <w:rFonts w:cs="Arial"/>
+          <w:szCs w:val="24"/>
+        </w:rPr>
+        <w:t>interoperable</w:t>
+      </w:r>
+      <w:proofErr w:type="spellEnd"/>
+      <w:r>
+        <w:rPr>
+          <w:rFonts w:cs="Arial"/>
+          <w:szCs w:val="24"/>
+        </w:rPr>
+        <w:t xml:space="preserve"> </w:t>
+      </w:r>
+      <w:proofErr w:type="spellStart"/>
+      <w:r>
+        <w:rPr>
+          <w:rFonts w:cs="Arial"/>
+          <w:szCs w:val="24"/>
+        </w:rPr>
+        <w:t>platform</w:t>
+      </w:r>
+      <w:proofErr w:type="spellEnd"/>
+      <w:r>
+        <w:rPr>
+          <w:rFonts w:cs="Arial"/>
+          <w:szCs w:val="24"/>
+        </w:rPr>
+        <w:t xml:space="preserve">. Web 3.0 </w:t>
+      </w:r>
+      <w:proofErr w:type="spellStart"/>
+      <w:r>
+        <w:rPr>
+          <w:rFonts w:cs="Arial"/>
+          <w:szCs w:val="24"/>
+        </w:rPr>
+        <w:t>introduces</w:t>
+      </w:r>
+      <w:proofErr w:type="spellEnd"/>
+      <w:r>
+        <w:rPr>
+          <w:rFonts w:cs="Arial"/>
+          <w:szCs w:val="24"/>
+        </w:rPr>
+        <w:t xml:space="preserve"> </w:t>
+      </w:r>
+      <w:proofErr w:type="spellStart"/>
+      <w:r>
+        <w:rPr>
+          <w:rFonts w:cs="Arial"/>
+          <w:szCs w:val="24"/>
+        </w:rPr>
+        <w:t>elements</w:t>
+      </w:r>
+      <w:proofErr w:type="spellEnd"/>
+      <w:r>
+        <w:rPr>
+          <w:rFonts w:cs="Arial"/>
+          <w:szCs w:val="24"/>
+        </w:rPr>
+        <w:t xml:space="preserve"> </w:t>
+      </w:r>
+      <w:proofErr w:type="spellStart"/>
+      <w:r>
+        <w:rPr>
+          <w:rFonts w:cs="Arial"/>
+          <w:szCs w:val="24"/>
+        </w:rPr>
+        <w:t>such</w:t>
+      </w:r>
+      <w:proofErr w:type="spellEnd"/>
+      <w:r>
+        <w:rPr>
+          <w:rFonts w:cs="Arial"/>
+          <w:szCs w:val="24"/>
+        </w:rPr>
+        <w:t xml:space="preserve"> as Blockchain, </w:t>
+      </w:r>
+      <w:proofErr w:type="spellStart"/>
+      <w:r>
+        <w:rPr>
+          <w:rFonts w:cs="Arial"/>
+          <w:szCs w:val="24"/>
+        </w:rPr>
+        <w:t>smart</w:t>
+      </w:r>
+      <w:proofErr w:type="spellEnd"/>
+      <w:r>
+        <w:rPr>
+          <w:rFonts w:cs="Arial"/>
+          <w:szCs w:val="24"/>
+        </w:rPr>
+        <w:t xml:space="preserve"> </w:t>
+      </w:r>
+      <w:proofErr w:type="spellStart"/>
+      <w:r>
+        <w:rPr>
+          <w:rFonts w:cs="Arial"/>
+          <w:szCs w:val="24"/>
+        </w:rPr>
+        <w:t>contracts</w:t>
+      </w:r>
+      <w:proofErr w:type="spellEnd"/>
+      <w:r>
+        <w:rPr>
+          <w:rFonts w:cs="Arial"/>
+          <w:szCs w:val="24"/>
+        </w:rPr>
+        <w:t xml:space="preserve">, </w:t>
+      </w:r>
+      <w:proofErr w:type="spellStart"/>
+      <w:r>
+        <w:rPr>
+          <w:rFonts w:cs="Arial"/>
+          <w:szCs w:val="24"/>
+        </w:rPr>
+        <w:t>cryptocurrencies</w:t>
+      </w:r>
+      <w:proofErr w:type="spellEnd"/>
+      <w:r>
+        <w:rPr>
+          <w:rFonts w:cs="Arial"/>
+          <w:szCs w:val="24"/>
+        </w:rPr>
+        <w:t xml:space="preserve"> and </w:t>
+      </w:r>
+      <w:proofErr w:type="spellStart"/>
+      <w:r>
+        <w:rPr>
+          <w:rFonts w:cs="Arial"/>
+          <w:szCs w:val="24"/>
+        </w:rPr>
+        <w:t>greater</w:t>
+      </w:r>
+      <w:proofErr w:type="spellEnd"/>
+      <w:r>
+        <w:rPr>
+          <w:rFonts w:cs="Arial"/>
+          <w:szCs w:val="24"/>
+        </w:rPr>
+        <w:t xml:space="preserve"> </w:t>
+      </w:r>
+      <w:proofErr w:type="spellStart"/>
+      <w:r>
+        <w:rPr>
+          <w:rFonts w:cs="Arial"/>
+          <w:szCs w:val="24"/>
+        </w:rPr>
+        <w:t>user</w:t>
+      </w:r>
+      <w:proofErr w:type="spellEnd"/>
+      <w:r>
+        <w:rPr>
+          <w:rFonts w:cs="Arial"/>
+          <w:szCs w:val="24"/>
+        </w:rPr>
+        <w:t xml:space="preserve"> </w:t>
+      </w:r>
+      <w:proofErr w:type="spellStart"/>
+      <w:r>
+        <w:rPr>
+          <w:rFonts w:cs="Arial"/>
+          <w:szCs w:val="24"/>
+        </w:rPr>
+        <w:t>control</w:t>
+      </w:r>
+      <w:proofErr w:type="spellEnd"/>
+      <w:r>
+        <w:rPr>
+          <w:rFonts w:cs="Arial"/>
+          <w:szCs w:val="24"/>
+        </w:rPr>
+        <w:t xml:space="preserve"> over their data. The </w:t>
+      </w:r>
+      <w:proofErr w:type="spellStart"/>
+      <w:r>
+        <w:rPr>
+          <w:rFonts w:cs="Arial"/>
+          <w:szCs w:val="24"/>
+        </w:rPr>
+        <w:t>study</w:t>
+      </w:r>
+      <w:proofErr w:type="spellEnd"/>
+      <w:r>
+        <w:rPr>
+          <w:rFonts w:cs="Arial"/>
+          <w:szCs w:val="24"/>
+        </w:rPr>
+        <w:t xml:space="preserve"> </w:t>
+      </w:r>
+      <w:proofErr w:type="spellStart"/>
+      <w:r>
+        <w:rPr>
+          <w:rFonts w:cs="Arial"/>
+          <w:szCs w:val="24"/>
+        </w:rPr>
+        <w:t>aims</w:t>
+      </w:r>
+      <w:proofErr w:type="spellEnd"/>
+      <w:r>
+        <w:rPr>
+          <w:rFonts w:cs="Arial"/>
+          <w:szCs w:val="24"/>
+        </w:rPr>
+        <w:t xml:space="preserve"> to explore the </w:t>
+      </w:r>
+      <w:proofErr w:type="spellStart"/>
+      <w:r>
+        <w:rPr>
+          <w:rFonts w:cs="Arial"/>
+          <w:szCs w:val="24"/>
+        </w:rPr>
+        <w:t>characteristics</w:t>
+      </w:r>
+      <w:proofErr w:type="spellEnd"/>
+      <w:r>
+        <w:rPr>
+          <w:rFonts w:cs="Arial"/>
+          <w:szCs w:val="24"/>
+        </w:rPr>
+        <w:t xml:space="preserve"> and </w:t>
+      </w:r>
+      <w:proofErr w:type="spellStart"/>
+      <w:r>
+        <w:rPr>
+          <w:rFonts w:cs="Arial"/>
+          <w:szCs w:val="24"/>
+        </w:rPr>
+        <w:t>benefits</w:t>
+      </w:r>
+      <w:proofErr w:type="spellEnd"/>
+      <w:r>
+        <w:rPr>
+          <w:rFonts w:cs="Arial"/>
+          <w:szCs w:val="24"/>
+        </w:rPr>
+        <w:t xml:space="preserve"> of </w:t>
+      </w:r>
+      <w:proofErr w:type="spellStart"/>
+      <w:r>
+        <w:rPr>
+          <w:rFonts w:cs="Arial"/>
+          <w:szCs w:val="24"/>
+        </w:rPr>
+        <w:t>these</w:t>
+      </w:r>
+      <w:proofErr w:type="spellEnd"/>
+      <w:r>
+        <w:rPr>
+          <w:rFonts w:cs="Arial"/>
+          <w:szCs w:val="24"/>
+        </w:rPr>
+        <w:t xml:space="preserve"> </w:t>
+      </w:r>
+      <w:proofErr w:type="spellStart"/>
+      <w:r>
+        <w:rPr>
+          <w:rFonts w:cs="Arial"/>
+          <w:szCs w:val="24"/>
+        </w:rPr>
+        <w:t>technologies</w:t>
+      </w:r>
+      <w:proofErr w:type="spellEnd"/>
+      <w:r>
+        <w:rPr>
+          <w:rFonts w:cs="Arial"/>
+          <w:szCs w:val="24"/>
+        </w:rPr>
+        <w:t xml:space="preserve">, as </w:t>
+      </w:r>
+      <w:proofErr w:type="spellStart"/>
+      <w:r>
+        <w:rPr>
+          <w:rFonts w:cs="Arial"/>
+          <w:szCs w:val="24"/>
+        </w:rPr>
+        <w:t>well</w:t>
+      </w:r>
+      <w:proofErr w:type="spellEnd"/>
+      <w:r>
+        <w:rPr>
+          <w:rFonts w:cs="Arial"/>
+          <w:szCs w:val="24"/>
+        </w:rPr>
+        <w:t xml:space="preserve"> as the </w:t>
+      </w:r>
+      <w:proofErr w:type="spellStart"/>
+      <w:r>
+        <w:rPr>
+          <w:rFonts w:cs="Arial"/>
+          <w:szCs w:val="24"/>
+        </w:rPr>
+        <w:t>challenges</w:t>
+      </w:r>
+      <w:proofErr w:type="spellEnd"/>
+      <w:r>
+        <w:rPr>
+          <w:rFonts w:cs="Arial"/>
+          <w:szCs w:val="24"/>
+        </w:rPr>
+        <w:t xml:space="preserve"> and </w:t>
+      </w:r>
+      <w:proofErr w:type="spellStart"/>
+      <w:r>
+        <w:rPr>
+          <w:rFonts w:cs="Arial"/>
+          <w:szCs w:val="24"/>
+        </w:rPr>
+        <w:t>possible</w:t>
+      </w:r>
+      <w:proofErr w:type="spellEnd"/>
+      <w:r>
+        <w:rPr>
+          <w:rFonts w:cs="Arial"/>
+          <w:szCs w:val="24"/>
+        </w:rPr>
+        <w:t xml:space="preserve"> </w:t>
+      </w:r>
+      <w:proofErr w:type="spellStart"/>
+      <w:r>
+        <w:rPr>
+          <w:rFonts w:cs="Arial"/>
+          <w:szCs w:val="24"/>
+        </w:rPr>
+        <w:t>applications</w:t>
+      </w:r>
+      <w:proofErr w:type="spellEnd"/>
+      <w:r>
+        <w:rPr>
+          <w:rFonts w:cs="Arial"/>
+          <w:szCs w:val="24"/>
+        </w:rPr>
+        <w:t xml:space="preserve"> in </w:t>
+      </w:r>
+      <w:proofErr w:type="spellStart"/>
+      <w:r>
+        <w:rPr>
+          <w:rFonts w:cs="Arial"/>
+          <w:szCs w:val="24"/>
+        </w:rPr>
+        <w:t>different</w:t>
+      </w:r>
+      <w:proofErr w:type="spellEnd"/>
+      <w:r>
+        <w:rPr>
+          <w:rFonts w:cs="Arial"/>
+          <w:szCs w:val="24"/>
+        </w:rPr>
+        <w:t xml:space="preserve"> </w:t>
+      </w:r>
+      <w:proofErr w:type="spellStart"/>
+      <w:r>
+        <w:rPr>
+          <w:rFonts w:cs="Arial"/>
+          <w:szCs w:val="24"/>
+        </w:rPr>
+        <w:t>sectors</w:t>
+      </w:r>
+      <w:proofErr w:type="spellEnd"/>
+      <w:r>
+        <w:rPr>
+          <w:rFonts w:cs="Arial"/>
+          <w:szCs w:val="24"/>
+        </w:rPr>
+        <w:t xml:space="preserve">. The </w:t>
+      </w:r>
+      <w:proofErr w:type="spellStart"/>
+      <w:r>
+        <w:rPr>
+          <w:rFonts w:cs="Arial"/>
+          <w:szCs w:val="24"/>
+        </w:rPr>
+        <w:t>decentralization</w:t>
+      </w:r>
+      <w:proofErr w:type="spellEnd"/>
+      <w:r>
+        <w:rPr>
+          <w:rFonts w:cs="Arial"/>
+          <w:szCs w:val="24"/>
+        </w:rPr>
+        <w:t xml:space="preserve"> of the Internet and the </w:t>
+      </w:r>
+      <w:proofErr w:type="spellStart"/>
+      <w:r>
+        <w:rPr>
+          <w:rFonts w:cs="Arial"/>
+          <w:szCs w:val="24"/>
+        </w:rPr>
+        <w:t>ability</w:t>
+      </w:r>
+      <w:proofErr w:type="spellEnd"/>
+      <w:r>
+        <w:rPr>
+          <w:rFonts w:cs="Arial"/>
+          <w:szCs w:val="24"/>
+        </w:rPr>
+        <w:t xml:space="preserve"> to execute </w:t>
+      </w:r>
+      <w:proofErr w:type="spellStart"/>
+      <w:r>
+        <w:rPr>
+          <w:rFonts w:cs="Arial"/>
+          <w:szCs w:val="24"/>
+        </w:rPr>
+        <w:t>automated</w:t>
+      </w:r>
+      <w:proofErr w:type="spellEnd"/>
+      <w:r>
+        <w:rPr>
+          <w:rFonts w:cs="Arial"/>
+          <w:szCs w:val="24"/>
+        </w:rPr>
+        <w:t xml:space="preserve"> </w:t>
+      </w:r>
+      <w:proofErr w:type="spellStart"/>
+      <w:r>
+        <w:rPr>
+          <w:rFonts w:cs="Arial"/>
+          <w:szCs w:val="24"/>
+        </w:rPr>
+        <w:t>contracts</w:t>
+      </w:r>
+      <w:proofErr w:type="spellEnd"/>
+      <w:r>
+        <w:rPr>
+          <w:rFonts w:cs="Arial"/>
+          <w:szCs w:val="24"/>
+        </w:rPr>
+        <w:t xml:space="preserve"> </w:t>
+      </w:r>
+      <w:proofErr w:type="spellStart"/>
+      <w:r>
+        <w:rPr>
+          <w:rFonts w:cs="Arial"/>
+          <w:szCs w:val="24"/>
+        </w:rPr>
+        <w:t>has</w:t>
+      </w:r>
+      <w:proofErr w:type="spellEnd"/>
+      <w:r>
+        <w:rPr>
+          <w:rFonts w:cs="Arial"/>
+          <w:szCs w:val="24"/>
+        </w:rPr>
+        <w:t xml:space="preserve"> the </w:t>
+      </w:r>
+      <w:proofErr w:type="spellStart"/>
+      <w:r>
+        <w:rPr>
+          <w:rFonts w:cs="Arial"/>
+          <w:szCs w:val="24"/>
+        </w:rPr>
+        <w:t>potential</w:t>
+      </w:r>
+      <w:proofErr w:type="spellEnd"/>
+      <w:r>
+        <w:rPr>
+          <w:rFonts w:cs="Arial"/>
+          <w:szCs w:val="24"/>
+        </w:rPr>
+        <w:t xml:space="preserve"> to </w:t>
+      </w:r>
+      <w:proofErr w:type="spellStart"/>
+      <w:r>
+        <w:rPr>
+          <w:rFonts w:cs="Arial"/>
+          <w:szCs w:val="24"/>
+        </w:rPr>
+        <w:t>impact</w:t>
+      </w:r>
+      <w:proofErr w:type="spellEnd"/>
+      <w:r>
+        <w:rPr>
+          <w:rFonts w:cs="Arial"/>
+          <w:szCs w:val="24"/>
+        </w:rPr>
+        <w:t xml:space="preserve"> </w:t>
+      </w:r>
+      <w:proofErr w:type="spellStart"/>
+      <w:r>
+        <w:rPr>
+          <w:rFonts w:cs="Arial"/>
+          <w:szCs w:val="24"/>
+        </w:rPr>
+        <w:t>areas</w:t>
+      </w:r>
+      <w:proofErr w:type="spellEnd"/>
+      <w:r>
+        <w:rPr>
+          <w:rFonts w:cs="Arial"/>
+          <w:szCs w:val="24"/>
+        </w:rPr>
+        <w:t xml:space="preserve"> </w:t>
+      </w:r>
+      <w:proofErr w:type="spellStart"/>
+      <w:r>
+        <w:rPr>
+          <w:rFonts w:cs="Arial"/>
+          <w:szCs w:val="24"/>
+        </w:rPr>
+        <w:t>such</w:t>
+      </w:r>
+      <w:proofErr w:type="spellEnd"/>
+      <w:r>
+        <w:rPr>
+          <w:rFonts w:cs="Arial"/>
+          <w:szCs w:val="24"/>
+        </w:rPr>
+        <w:t xml:space="preserve"> as finance, healthcare, </w:t>
+      </w:r>
+      <w:proofErr w:type="spellStart"/>
+      <w:r>
+        <w:rPr>
+          <w:rFonts w:cs="Arial"/>
+          <w:szCs w:val="24"/>
+        </w:rPr>
+        <w:t>education</w:t>
+      </w:r>
+      <w:proofErr w:type="spellEnd"/>
+      <w:r>
+        <w:rPr>
+          <w:rFonts w:cs="Arial"/>
+          <w:szCs w:val="24"/>
+        </w:rPr>
+        <w:t xml:space="preserve"> and </w:t>
+      </w:r>
+      <w:proofErr w:type="spellStart"/>
+      <w:r>
+        <w:rPr>
+          <w:rFonts w:cs="Arial"/>
+          <w:szCs w:val="24"/>
+        </w:rPr>
+        <w:t>governance</w:t>
+      </w:r>
+      <w:proofErr w:type="spellEnd"/>
+      <w:r>
+        <w:rPr>
+          <w:rFonts w:cs="Arial"/>
+          <w:szCs w:val="24"/>
+        </w:rPr>
+        <w:t xml:space="preserve">. </w:t>
+      </w:r>
+      <w:proofErr w:type="spellStart"/>
+      <w:r>
+        <w:rPr>
+          <w:rFonts w:cs="Arial"/>
+          <w:szCs w:val="24"/>
+        </w:rPr>
+        <w:t>This</w:t>
+      </w:r>
+      <w:proofErr w:type="spellEnd"/>
+      <w:r>
+        <w:rPr>
+          <w:rFonts w:cs="Arial"/>
+          <w:szCs w:val="24"/>
+        </w:rPr>
+        <w:t xml:space="preserve"> </w:t>
+      </w:r>
+      <w:proofErr w:type="spellStart"/>
+      <w:r>
+        <w:rPr>
+          <w:rFonts w:cs="Arial"/>
+          <w:szCs w:val="24"/>
+        </w:rPr>
+        <w:t>article</w:t>
+      </w:r>
+      <w:proofErr w:type="spellEnd"/>
+      <w:r>
+        <w:rPr>
+          <w:rFonts w:cs="Arial"/>
+          <w:szCs w:val="24"/>
+        </w:rPr>
+        <w:t xml:space="preserve"> </w:t>
+      </w:r>
+      <w:proofErr w:type="spellStart"/>
+      <w:r>
+        <w:rPr>
+          <w:rFonts w:cs="Arial"/>
+          <w:szCs w:val="24"/>
+        </w:rPr>
+        <w:t>seeks</w:t>
+      </w:r>
+      <w:proofErr w:type="spellEnd"/>
+      <w:r>
+        <w:rPr>
+          <w:rFonts w:cs="Arial"/>
+          <w:szCs w:val="24"/>
+        </w:rPr>
+        <w:t xml:space="preserve"> to </w:t>
+      </w:r>
+      <w:proofErr w:type="spellStart"/>
+      <w:r>
+        <w:rPr>
+          <w:rFonts w:cs="Arial"/>
+          <w:szCs w:val="24"/>
+        </w:rPr>
+        <w:t>provide</w:t>
+      </w:r>
+      <w:proofErr w:type="spellEnd"/>
+      <w:r>
+        <w:rPr>
+          <w:rFonts w:cs="Arial"/>
+          <w:szCs w:val="24"/>
+        </w:rPr>
+        <w:t xml:space="preserve"> a </w:t>
+      </w:r>
+      <w:proofErr w:type="spellStart"/>
+      <w:r>
+        <w:rPr>
+          <w:rFonts w:cs="Arial"/>
+          <w:szCs w:val="24"/>
+        </w:rPr>
+        <w:t>comprehensive</w:t>
+      </w:r>
+      <w:proofErr w:type="spellEnd"/>
+      <w:r>
+        <w:rPr>
+          <w:rFonts w:cs="Arial"/>
+          <w:szCs w:val="24"/>
+        </w:rPr>
+        <w:t xml:space="preserve"> overview of Web 3.0 and inspire </w:t>
+      </w:r>
+      <w:proofErr w:type="spellStart"/>
+      <w:r>
+        <w:rPr>
+          <w:rFonts w:cs="Arial"/>
+          <w:szCs w:val="24"/>
+        </w:rPr>
+        <w:t>researchers</w:t>
+      </w:r>
+      <w:proofErr w:type="spellEnd"/>
+      <w:r>
+        <w:rPr>
+          <w:rFonts w:cs="Arial"/>
+          <w:szCs w:val="24"/>
+        </w:rPr>
+        <w:t xml:space="preserve">, </w:t>
+      </w:r>
+      <w:proofErr w:type="spellStart"/>
+      <w:r>
+        <w:rPr>
+          <w:rFonts w:cs="Arial"/>
+          <w:szCs w:val="24"/>
+        </w:rPr>
+        <w:t>developers</w:t>
+      </w:r>
+      <w:proofErr w:type="spellEnd"/>
+      <w:r>
+        <w:rPr>
+          <w:rFonts w:cs="Arial"/>
+          <w:szCs w:val="24"/>
+        </w:rPr>
+        <w:t xml:space="preserve"> and entrepreneurs to explore and </w:t>
+      </w:r>
+      <w:proofErr w:type="spellStart"/>
+      <w:r>
+        <w:rPr>
+          <w:rFonts w:cs="Arial"/>
+          <w:szCs w:val="24"/>
+        </w:rPr>
+        <w:t>harness</w:t>
+      </w:r>
+      <w:proofErr w:type="spellEnd"/>
+      <w:r>
+        <w:rPr>
+          <w:rFonts w:cs="Arial"/>
+          <w:szCs w:val="24"/>
+        </w:rPr>
+        <w:t xml:space="preserve"> the full </w:t>
+      </w:r>
+      <w:proofErr w:type="spellStart"/>
+      <w:r>
+        <w:rPr>
+          <w:rFonts w:cs="Arial"/>
+          <w:szCs w:val="24"/>
+        </w:rPr>
+        <w:t>potential</w:t>
+      </w:r>
+      <w:proofErr w:type="spellEnd"/>
+      <w:r>
+        <w:rPr>
+          <w:rFonts w:cs="Arial"/>
+          <w:szCs w:val="24"/>
+        </w:rPr>
+        <w:t xml:space="preserve"> of </w:t>
+      </w:r>
+      <w:proofErr w:type="spellStart"/>
+      <w:r>
+        <w:rPr>
+          <w:rFonts w:cs="Arial"/>
+          <w:szCs w:val="24"/>
+        </w:rPr>
+        <w:t>this</w:t>
+      </w:r>
+      <w:proofErr w:type="spellEnd"/>
+      <w:r>
+        <w:rPr>
+          <w:rFonts w:cs="Arial"/>
+          <w:szCs w:val="24"/>
+        </w:rPr>
+        <w:t xml:space="preserve"> new Internet era.</w:t>
       </w:r>
     </w:p>
     <w:p>
@@ -255,7 +1153,31 @@
         <w:t xml:space="preserve">: </w:t>
       </w:r>
       <w:r>
-        <w:t>Web 3.0. Technologies. Decentralized platform. Transparent. Blockchain.</w:t>
+        <w:t xml:space="preserve">Web 3.0. Technologies. </w:t>
+      </w:r>
+      <w:proofErr w:type="spellStart"/>
+      <w:r>
+        <w:t>Decentralized</w:t>
+      </w:r>
+      <w:proofErr w:type="spellEnd"/>
+      <w:r>
+        <w:t xml:space="preserve"> </w:t>
+      </w:r>
+      <w:proofErr w:type="spellStart"/>
+      <w:r>
+        <w:t>platform</w:t>
+      </w:r>
+      <w:proofErr w:type="spellEnd"/>
+      <w:r>
+        <w:t xml:space="preserve">. </w:t>
+      </w:r>
+      <w:proofErr w:type="spellStart"/>
+      <w:r>
+        <w:t>Transparent</w:t>
+      </w:r>
+      <w:proofErr w:type="spellEnd"/>
+      <w:r>
+        <w:t>. Blockchain.</w:t>
       </w:r>
     </w:p>
     <w:p>
@@ -458,23 +1380,139 @@
           <w:rFonts w:cs="Arial"/>
           <w:szCs w:val="24"/>
         </w:rPr>
-        <w:t>A Internet surgiu em 1991 no laboratório CERN (Conseil Européen pour la Recherche Nucléaire) na Suíça, criada por Tim Berners-Lee e foi estabelecida como uma linguagem de conexão para computadores de laboratório e outras instituições de pesquisa, além de ser uma maneira simples e fácil de acessar documentos científicos (BRITO, 2008).</w:t>
-      </w:r>
-    </w:p>
-    <w:p>
-      <w:pPr>
-        <w:spacing w:line="276" w:lineRule="auto"/>
-        <w:rPr>
-          <w:rFonts w:cs="Arial"/>
-          <w:szCs w:val="24"/>
-        </w:rPr>
-      </w:pPr>
-      <w:r>
-        <w:rPr>
-          <w:rFonts w:cs="Arial"/>
-          <w:szCs w:val="24"/>
-        </w:rPr>
-        <w:t>Conforme mencionado por Camargo (2016), a World Wide Web (WWW), conhecida como Rede de alcance mundial em português, é um meio global de comunicação no qual os usuários podem ler e escrever através de computadores conectados à Internet. É importante destacar que a história da Internet precede a da Rede de alcance mundial.</w:t>
+        <w:t xml:space="preserve">A Internet surgiu em 1991 no laboratório CERN (Conseil </w:t>
+      </w:r>
+      <w:proofErr w:type="spellStart"/>
+      <w:r>
+        <w:rPr>
+          <w:rFonts w:cs="Arial"/>
+          <w:szCs w:val="24"/>
+        </w:rPr>
+        <w:t>Européen</w:t>
+      </w:r>
+      <w:proofErr w:type="spellEnd"/>
+      <w:r>
+        <w:rPr>
+          <w:rFonts w:cs="Arial"/>
+          <w:szCs w:val="24"/>
+        </w:rPr>
+        <w:t xml:space="preserve"> </w:t>
+      </w:r>
+      <w:proofErr w:type="spellStart"/>
+      <w:r>
+        <w:rPr>
+          <w:rFonts w:cs="Arial"/>
+          <w:szCs w:val="24"/>
+        </w:rPr>
+        <w:t>pour</w:t>
+      </w:r>
+      <w:proofErr w:type="spellEnd"/>
+      <w:r>
+        <w:rPr>
+          <w:rFonts w:cs="Arial"/>
+          <w:szCs w:val="24"/>
+        </w:rPr>
+        <w:t xml:space="preserve"> </w:t>
+      </w:r>
+      <w:proofErr w:type="spellStart"/>
+      <w:r>
+        <w:rPr>
+          <w:rFonts w:cs="Arial"/>
+          <w:szCs w:val="24"/>
+        </w:rPr>
+        <w:t>la</w:t>
+      </w:r>
+      <w:proofErr w:type="spellEnd"/>
+      <w:r>
+        <w:rPr>
+          <w:rFonts w:cs="Arial"/>
+          <w:szCs w:val="24"/>
+        </w:rPr>
+        <w:t xml:space="preserve"> </w:t>
+      </w:r>
+      <w:proofErr w:type="spellStart"/>
+      <w:r>
+        <w:rPr>
+          <w:rFonts w:cs="Arial"/>
+          <w:szCs w:val="24"/>
+        </w:rPr>
+        <w:t>Recherche</w:t>
+      </w:r>
+      <w:proofErr w:type="spellEnd"/>
+      <w:r>
+        <w:rPr>
+          <w:rFonts w:cs="Arial"/>
+          <w:szCs w:val="24"/>
+        </w:rPr>
+        <w:t xml:space="preserve"> </w:t>
+      </w:r>
+      <w:proofErr w:type="spellStart"/>
+      <w:r>
+        <w:rPr>
+          <w:rFonts w:cs="Arial"/>
+          <w:szCs w:val="24"/>
+        </w:rPr>
+        <w:t>Nucléaire</w:t>
+      </w:r>
+      <w:proofErr w:type="spellEnd"/>
+      <w:r>
+        <w:rPr>
+          <w:rFonts w:cs="Arial"/>
+          <w:szCs w:val="24"/>
+        </w:rPr>
+        <w:t>) na Suíça, criada por Tim Berners-Lee e foi estabelecida como uma linguagem de conexão para computadores de laboratório e outras instituições de pesquisa, além de ser uma maneira simples e fácil de acessar documentos científicos (BRITO, 2008).</w:t>
+      </w:r>
+    </w:p>
+    <w:p>
+      <w:pPr>
+        <w:spacing w:line="276" w:lineRule="auto"/>
+        <w:rPr>
+          <w:rFonts w:cs="Arial"/>
+          <w:szCs w:val="24"/>
+        </w:rPr>
+      </w:pPr>
+      <w:r>
+        <w:rPr>
+          <w:rFonts w:cs="Arial"/>
+          <w:szCs w:val="24"/>
+        </w:rPr>
+        <w:t xml:space="preserve">Conforme mencionado por Camargo (2016), a </w:t>
+      </w:r>
+      <w:r>
+        <w:rPr>
+          <w:rFonts w:cs="Arial"/>
+          <w:i/>
+          <w:iCs/>
+          <w:szCs w:val="24"/>
+        </w:rPr>
+        <w:t xml:space="preserve">World </w:t>
+      </w:r>
+      <w:proofErr w:type="spellStart"/>
+      <w:r>
+        <w:rPr>
+          <w:rFonts w:cs="Arial"/>
+          <w:i/>
+          <w:iCs/>
+          <w:szCs w:val="24"/>
+        </w:rPr>
+        <w:t>Wide</w:t>
+      </w:r>
+      <w:proofErr w:type="spellEnd"/>
+      <w:r>
+        <w:rPr>
+          <w:rFonts w:cs="Arial"/>
+          <w:i/>
+          <w:iCs/>
+          <w:szCs w:val="24"/>
+        </w:rPr>
+        <w:t xml:space="preserve"> Web</w:t>
+      </w:r>
+      <w:r>
+        <w:rPr>
+          <w:rFonts w:cs="Arial"/>
+          <w:szCs w:val="24"/>
+        </w:rPr>
+        <w:t xml:space="preserve"> (WWW), conhecida como Rede de alcance mundial em português, é um meio global de comunicação no qual os usuários podem ler e escrever através de computadores conectados à Internet. É importante destacar que a história da Internet precede a da Rede de alcance mundial.</w:t>
       </w:r>
       <w:r>
         <w:rPr>
@@ -549,23 +1587,55 @@
           <w:rFonts w:cs="Arial"/>
           <w:szCs w:val="24"/>
         </w:rPr>
-        <w:t xml:space="preserve"> a segunda década da Web (2000-2009). Foi uma revolução dos blogs, chats, mídias sociais colaborativas, redes sociais e conteúdo gerado pelos próprios usuários. Introduziu o conceito de compartilhamento, em que dados e informações são compartilhados nas redes sociais digitais, criando um canal preferencial para debates e discussões sobre questões sociais, econômicas e políticas. Blattmann (2007, p.199) destaca: "Antes, a web era estruturada por meio de sites que disponibilizavam todo o conteúdo online de forma estática, sem oferecer a possibilidade de interação aos usuários. Agora é possível criar conexões por meio de comunidades de usuários com interesses comuns", graças ao uso de plataformas mais abertas e dinâmicas.</w:t>
-      </w:r>
-    </w:p>
-    <w:p>
-      <w:pPr>
-        <w:spacing w:line="276" w:lineRule="auto"/>
-        <w:rPr>
-          <w:rFonts w:cs="Arial"/>
-          <w:szCs w:val="24"/>
-        </w:rPr>
-      </w:pPr>
-      <w:r>
-        <w:rPr>
-          <w:rFonts w:cs="Arial"/>
-          <w:szCs w:val="24"/>
-        </w:rPr>
-        <w:t>A web contemporânea foi anunciada pela primeira vez em 2001 em um artigo de Tim Berners-Lee, James Hendler e Ora Lassila. Encontra-se em fase de desenvolvimento e depende de mecanismos e agentes para organizar informações de forma mais fácil. A Web 3.0 caracteriza-se por um período de evolução da Web, com a criação de ambientes informacionais especializados. Nesse contexto, é necessário debater a questão da inclusão digital. Ferreira (2003, p.38 apud Miranda, 2000) relata que:</w:t>
+        <w:t xml:space="preserve"> a segunda década da Web (2000-2009). Foi uma revolução dos blogs, chats, mídias sociais colaborativas, redes sociais e conteúdo gerado pelos próprios usuários. Introduziu o conceito de compartilhamento, em que dados e informações são compartilhados nas redes sociais digitais, criando um canal preferencial para debates e discussões sobre questões sociais, econômicas e políticas. </w:t>
+      </w:r>
+      <w:proofErr w:type="spellStart"/>
+      <w:r>
+        <w:rPr>
+          <w:rFonts w:cs="Arial"/>
+          <w:szCs w:val="24"/>
+        </w:rPr>
+        <w:t>Blattmann</w:t>
+      </w:r>
+      <w:proofErr w:type="spellEnd"/>
+      <w:r>
+        <w:rPr>
+          <w:rFonts w:cs="Arial"/>
+          <w:szCs w:val="24"/>
+        </w:rPr>
+        <w:t xml:space="preserve"> (2007, p.199) destaca: "Antes, a web era estruturada por meio de sites que disponibilizavam todo o conteúdo online de forma estática, sem oferecer a possibilidade de interação aos usuários. Agora é possível criar conexões por meio de comunidades de usuários com interesses comuns", graças ao uso de plataformas mais abertas e dinâmicas.</w:t>
+      </w:r>
+    </w:p>
+    <w:p>
+      <w:pPr>
+        <w:spacing w:line="276" w:lineRule="auto"/>
+        <w:rPr>
+          <w:rFonts w:cs="Arial"/>
+          <w:szCs w:val="24"/>
+        </w:rPr>
+      </w:pPr>
+      <w:r>
+        <w:rPr>
+          <w:rFonts w:cs="Arial"/>
+          <w:szCs w:val="24"/>
+        </w:rPr>
+        <w:t xml:space="preserve">A web contemporânea foi anunciada pela primeira vez em 2001 em um artigo de Tim Berners-Lee, James Hendler e Ora </w:t>
+      </w:r>
+      <w:proofErr w:type="spellStart"/>
+      <w:r>
+        <w:rPr>
+          <w:rFonts w:cs="Arial"/>
+          <w:szCs w:val="24"/>
+        </w:rPr>
+        <w:t>Lassila</w:t>
+      </w:r>
+      <w:proofErr w:type="spellEnd"/>
+      <w:r>
+        <w:rPr>
+          <w:rFonts w:cs="Arial"/>
+          <w:szCs w:val="24"/>
+        </w:rPr>
+        <w:t>. Encontra-se em fase de desenvolvimento e depende de mecanismos e agentes para organizar informações de forma mais fácil. A Web 3.0 caracteriza-se por um período de evolução da Web, com a criação de ambientes informacionais especializados. Nesse contexto, é necessário debater a questão da inclusão digital. Ferreira (2003, p.38 apud Miranda, 2000) relata que:</w:t>
       </w:r>
     </w:p>
     <w:p>
@@ -601,7 +1671,25 @@
           <w:sz w:val="22"/>
           <w:szCs w:val="22"/>
         </w:rPr>
-        <w:t xml:space="preserve"> por meio do Conselho Nacional de Ciência e Tecnologia, tem demonstrado sua capacidade de responder ao paradigma tecnoinformacional. O Programa Sociedade da Informação, idealizado em 1996, busca estruturar as bases para uma ação nacional voltada à sociedade civil, pesquisa, educação e setor econômico, por meio de serviços de computação, comunicação e informação, com o objetivo de construir uma sociedade da informação brasileira.</w:t>
+        <w:t xml:space="preserve"> por meio do Conselho Nacional de Ciência e Tecnologia, tem demonstrado sua capacidade de responder ao paradigma </w:t>
+      </w:r>
+      <w:proofErr w:type="spellStart"/>
+      <w:r>
+        <w:rPr>
+          <w:rFonts w:cs="Arial"/>
+          <w:sz w:val="22"/>
+          <w:szCs w:val="22"/>
+        </w:rPr>
+        <w:t>tecnoinformacional</w:t>
+      </w:r>
+      <w:proofErr w:type="spellEnd"/>
+      <w:r>
+        <w:rPr>
+          <w:rFonts w:cs="Arial"/>
+          <w:sz w:val="22"/>
+          <w:szCs w:val="22"/>
+        </w:rPr>
+        <w:t>. O Programa Sociedade da Informação, idealizado em 1996, busca estruturar as bases para uma ação nacional voltada à sociedade civil, pesquisa, educação e setor econômico, por meio de serviços de computação, comunicação e informação, com o objetivo de construir uma sociedade da informação brasileira.</w:t>
       </w:r>
     </w:p>
     <w:p>
@@ -693,7 +1781,25 @@
           <w:rFonts w:cs="Arial"/>
           <w:szCs w:val="24"/>
         </w:rPr>
-        <w:t xml:space="preserve">De acordo com Lucena e Henriques (2016), o blockchain surgiu juntamente com a criptomoeda Bitcoin, com o objetivo de resolver o problema do "gasto duplo", tornando-se um livro-razão em que todas as transações financeiras dos usuários são armazenadas de forma </w:t>
+        <w:t xml:space="preserve">De acordo com Lucena e Henriques (2016), o </w:t>
+      </w:r>
+      <w:proofErr w:type="spellStart"/>
+      <w:r>
+        <w:rPr>
+          <w:rFonts w:cs="Arial"/>
+          <w:i/>
+          <w:iCs/>
+          <w:szCs w:val="24"/>
+        </w:rPr>
+        <w:t>blockchain</w:t>
+      </w:r>
+      <w:proofErr w:type="spellEnd"/>
+      <w:r>
+        <w:rPr>
+          <w:rFonts w:cs="Arial"/>
+          <w:szCs w:val="24"/>
+        </w:rPr>
+        <w:t xml:space="preserve"> surgiu juntamente com a criptomoeda Bitcoin, com o objetivo de resolver o problema do "gasto duplo", tornando-se um livro-razão em que todas as transações financeiras dos usuários são armazenadas de forma </w:t>
       </w:r>
       <w:r>
         <w:rPr>
@@ -717,7 +1823,25 @@
           <w:rFonts w:cs="Arial"/>
           <w:szCs w:val="24"/>
         </w:rPr>
-        <w:t>A blockchain, em tradução literal, significa "cadeia de blocos". Ela é uma tecnologia de registro distribuído e descentralizado, que permite o armazenamento e a verificação de transações de forma segura, transparente e imutável.</w:t>
+        <w:t xml:space="preserve">A </w:t>
+      </w:r>
+      <w:proofErr w:type="spellStart"/>
+      <w:r>
+        <w:rPr>
+          <w:rFonts w:cs="Arial"/>
+          <w:i/>
+          <w:iCs/>
+          <w:szCs w:val="24"/>
+        </w:rPr>
+        <w:t>blockchain</w:t>
+      </w:r>
+      <w:proofErr w:type="spellEnd"/>
+      <w:r>
+        <w:rPr>
+          <w:rFonts w:cs="Arial"/>
+          <w:szCs w:val="24"/>
+        </w:rPr>
+        <w:t>, em tradução literal, significa "cadeia de blocos". Ela é uma tecnologia de registro distribuído e descentralizado, que permite o armazenamento e a verificação de transações de forma segura, transparente e imutável.</w:t>
       </w:r>
       <w:r>
         <w:rPr>
@@ -731,55 +1855,181 @@
           <w:rFonts w:cs="Arial"/>
           <w:szCs w:val="24"/>
         </w:rPr>
-        <w:t xml:space="preserve"> é composta por uma sequência de blocos, onde cada bloco contém um conjunto de transações. Cada transação é registrada em um bloco e possui uma referência ao bloco anterior, formando uma cadeia contínua de blocos. Essa estrutura encadeada e sequencial é o que garante a segurança e a integridade dos dados registrados na blockchain.</w:t>
-      </w:r>
-    </w:p>
-    <w:p>
-      <w:pPr>
-        <w:spacing w:line="276" w:lineRule="auto"/>
-        <w:rPr>
-          <w:rFonts w:cs="Arial"/>
-          <w:szCs w:val="24"/>
-        </w:rPr>
-      </w:pPr>
-      <w:r>
-        <w:rPr>
-          <w:rFonts w:cs="Arial"/>
-          <w:szCs w:val="24"/>
-        </w:rPr>
-        <w:t>Uma das principais características da blockchain é a descentralização. Em vez de ser controlada por uma única entidade centralizada, a blockchain é mantida e verificada por uma rede distribuída de computadores chamados de nós. Esses nós, ou participantes da rede, trabalham em conjunto para validar, registrar e manter a integridade das transações na blockchain, tornando-a resistente a fraudes e alterações maliciosas.</w:t>
-      </w:r>
-    </w:p>
-    <w:p>
-      <w:pPr>
-        <w:spacing w:line="276" w:lineRule="auto"/>
-        <w:rPr>
-          <w:rFonts w:cs="Arial"/>
-          <w:szCs w:val="24"/>
-        </w:rPr>
-      </w:pPr>
-      <w:r>
-        <w:rPr>
-          <w:rFonts w:cs="Arial"/>
-          <w:szCs w:val="24"/>
-        </w:rPr>
-        <w:t>Além disso, a blockchain utiliza técnicas criptográficas avançadas para garantir a autenticidade e a segurança das transações. Cada transação é criptografada e vinculada matematicamente ao bloco anterior, tornando extremamente difícil alterar ou falsificar registros na blockchain.</w:t>
-      </w:r>
-    </w:p>
-    <w:p>
-      <w:pPr>
-        <w:spacing w:line="276" w:lineRule="auto"/>
-        <w:rPr>
-          <w:rFonts w:cs="Arial"/>
-          <w:szCs w:val="24"/>
-        </w:rPr>
-      </w:pPr>
-      <w:r>
-        <w:rPr>
-          <w:rFonts w:cs="Arial"/>
-          <w:szCs w:val="24"/>
-        </w:rPr>
-        <w:t>Embora a blockchain seja mais conhecida por seu uso na tecnologia das criptomoedas, como o Bitcoin, ela possui aplicações em diversos outros campos, como cadeias de suprimentos, contratos inteligentes, votação eletrônica, registros de propriedade, entre outros. Sua capacidade de fornecer transparência, segurança e descentralização a torna uma tecnologia promissora para melhorar a eficiência e a confiança em várias áreas.</w:t>
+        <w:t xml:space="preserve"> é composta por uma sequência de blocos, onde cada bloco contém um conjunto de transações. Cada transação é registrada em um bloco e possui uma referência ao bloco anterior, formando uma cadeia contínua de blocos. Essa estrutura encadeada e sequencial é o que garante a segurança e a integridade dos dados registrados na </w:t>
+      </w:r>
+      <w:proofErr w:type="spellStart"/>
+      <w:r>
+        <w:rPr>
+          <w:rFonts w:cs="Arial"/>
+          <w:i/>
+          <w:iCs/>
+          <w:szCs w:val="24"/>
+        </w:rPr>
+        <w:t>blockchain</w:t>
+      </w:r>
+      <w:proofErr w:type="spellEnd"/>
+      <w:r>
+        <w:rPr>
+          <w:rFonts w:cs="Arial"/>
+          <w:szCs w:val="24"/>
+        </w:rPr>
+        <w:t>.</w:t>
+      </w:r>
+    </w:p>
+    <w:p>
+      <w:pPr>
+        <w:spacing w:line="276" w:lineRule="auto"/>
+        <w:rPr>
+          <w:rFonts w:cs="Arial"/>
+          <w:szCs w:val="24"/>
+        </w:rPr>
+      </w:pPr>
+      <w:r>
+        <w:rPr>
+          <w:rFonts w:cs="Arial"/>
+          <w:szCs w:val="24"/>
+        </w:rPr>
+        <w:t xml:space="preserve">Uma das principais características da </w:t>
+      </w:r>
+      <w:proofErr w:type="spellStart"/>
+      <w:r>
+        <w:rPr>
+          <w:rFonts w:cs="Arial"/>
+          <w:i/>
+          <w:iCs/>
+          <w:szCs w:val="24"/>
+        </w:rPr>
+        <w:t>blockchain</w:t>
+      </w:r>
+      <w:proofErr w:type="spellEnd"/>
+      <w:r>
+        <w:rPr>
+          <w:rFonts w:cs="Arial"/>
+          <w:szCs w:val="24"/>
+        </w:rPr>
+        <w:t xml:space="preserve"> é a descentralização. Em vez de ser controlada por uma única entidade centralizada, a </w:t>
+      </w:r>
+      <w:proofErr w:type="spellStart"/>
+      <w:r>
+        <w:rPr>
+          <w:rFonts w:cs="Arial"/>
+          <w:i/>
+          <w:iCs/>
+          <w:szCs w:val="24"/>
+        </w:rPr>
+        <w:t>blockchain</w:t>
+      </w:r>
+      <w:proofErr w:type="spellEnd"/>
+      <w:r>
+        <w:rPr>
+          <w:rFonts w:cs="Arial"/>
+          <w:szCs w:val="24"/>
+        </w:rPr>
+        <w:t xml:space="preserve"> é mantida e verificada por uma rede distribuída de computadores chamados de nós. Esses nós, ou participantes da rede, trabalham em conjunto para validar, registrar e manter a integridade das transações na </w:t>
+      </w:r>
+      <w:proofErr w:type="spellStart"/>
+      <w:r>
+        <w:rPr>
+          <w:rFonts w:cs="Arial"/>
+          <w:i/>
+          <w:iCs/>
+          <w:szCs w:val="24"/>
+        </w:rPr>
+        <w:t>blockchain</w:t>
+      </w:r>
+      <w:proofErr w:type="spellEnd"/>
+      <w:r>
+        <w:rPr>
+          <w:rFonts w:cs="Arial"/>
+          <w:szCs w:val="24"/>
+        </w:rPr>
+        <w:t>, tornando-a resistente a fraudes e alterações maliciosas.</w:t>
+      </w:r>
+    </w:p>
+    <w:p>
+      <w:pPr>
+        <w:spacing w:line="276" w:lineRule="auto"/>
+        <w:rPr>
+          <w:rFonts w:cs="Arial"/>
+          <w:szCs w:val="24"/>
+        </w:rPr>
+      </w:pPr>
+      <w:r>
+        <w:rPr>
+          <w:rFonts w:cs="Arial"/>
+          <w:szCs w:val="24"/>
+        </w:rPr>
+        <w:t xml:space="preserve">Além disso, a </w:t>
+      </w:r>
+      <w:proofErr w:type="spellStart"/>
+      <w:r>
+        <w:rPr>
+          <w:rFonts w:cs="Arial"/>
+          <w:i/>
+          <w:iCs/>
+          <w:szCs w:val="24"/>
+        </w:rPr>
+        <w:t>blockchain</w:t>
+      </w:r>
+      <w:proofErr w:type="spellEnd"/>
+      <w:r>
+        <w:rPr>
+          <w:rFonts w:cs="Arial"/>
+          <w:szCs w:val="24"/>
+        </w:rPr>
+        <w:t xml:space="preserve"> utiliza técnicas criptográficas avançadas para garantir a autenticidade e a segurança das transações. Cada transação é criptografada e vinculada matematicamente ao bloco anterior, tornando extremamente difícil alterar ou falsificar registros na </w:t>
+      </w:r>
+      <w:proofErr w:type="spellStart"/>
+      <w:r>
+        <w:rPr>
+          <w:rFonts w:cs="Arial"/>
+          <w:i/>
+          <w:iCs/>
+          <w:szCs w:val="24"/>
+        </w:rPr>
+        <w:t>blockchain</w:t>
+      </w:r>
+      <w:proofErr w:type="spellEnd"/>
+      <w:r>
+        <w:rPr>
+          <w:rFonts w:cs="Arial"/>
+          <w:szCs w:val="24"/>
+        </w:rPr>
+        <w:t>.</w:t>
+      </w:r>
+    </w:p>
+    <w:p>
+      <w:pPr>
+        <w:spacing w:line="276" w:lineRule="auto"/>
+        <w:rPr>
+          <w:rFonts w:cs="Arial"/>
+          <w:szCs w:val="24"/>
+        </w:rPr>
+      </w:pPr>
+      <w:r>
+        <w:rPr>
+          <w:rFonts w:cs="Arial"/>
+          <w:szCs w:val="24"/>
+        </w:rPr>
+        <w:t xml:space="preserve">Embora a </w:t>
+      </w:r>
+      <w:proofErr w:type="spellStart"/>
+      <w:r>
+        <w:rPr>
+          <w:rFonts w:cs="Arial"/>
+          <w:i/>
+          <w:iCs/>
+          <w:szCs w:val="24"/>
+        </w:rPr>
+        <w:t>blockchain</w:t>
+      </w:r>
+      <w:proofErr w:type="spellEnd"/>
+      <w:r>
+        <w:rPr>
+          <w:rFonts w:cs="Arial"/>
+          <w:szCs w:val="24"/>
+        </w:rPr>
+        <w:t xml:space="preserve"> seja mais conhecida por seu uso na tecnologia das criptomoedas, como o Bitcoin, ela possui aplicações em diversos outros campos, como cadeias de suprimentos, contratos inteligentes, votação eletrônica, registros de propriedade, entre outros. Sua capacidade de fornecer transparência, segurança e descentralização a torna uma tecnologia promissora para melhorar a eficiência e a confiança em várias áreas.</w:t>
       </w:r>
     </w:p>
     <w:p>
@@ -821,7 +2071,75 @@
         <w:spacing w:line="276" w:lineRule="auto"/>
       </w:pPr>
       <w:r>
-        <w:t>Para compreender o funcionamento da tecnologia blockchain, é necessário focar no Bitcoin, que é a principal aplicação que utiliza essa tecnologia atualmente. O funcionamento do blockchain é baseado em cinco princípios desenvolvidos por Nakamoto e utilizados nas criptomoedas virtuais. Esses princípios são: "funções criptográficas unidirecionais" (hash), "registro de data e hora de criação ou modificação do arquivo" (timestamp), "assinatura digital do autor da alteração do arquivo", "rede descentralizada ponto a ponto" e "mecanismo de geração de um novo bloco na cadeia do blockchain".</w:t>
+        <w:t xml:space="preserve">Para compreender o funcionamento da tecnologia </w:t>
+      </w:r>
+      <w:proofErr w:type="spellStart"/>
+      <w:r>
+        <w:rPr>
+          <w:i/>
+          <w:iCs/>
+        </w:rPr>
+        <w:t>blockchain</w:t>
+      </w:r>
+      <w:proofErr w:type="spellEnd"/>
+      <w:r>
+        <w:t xml:space="preserve">, é necessário focar no Bitcoin, que é a principal aplicação que utiliza essa tecnologia atualmente. O funcionamento do </w:t>
+      </w:r>
+      <w:proofErr w:type="spellStart"/>
+      <w:r>
+        <w:rPr>
+          <w:i/>
+          <w:iCs/>
+        </w:rPr>
+        <w:t>blockchain</w:t>
+      </w:r>
+      <w:proofErr w:type="spellEnd"/>
+      <w:r>
+        <w:t xml:space="preserve"> é baseado em cinco princípios desenvolvidos por </w:t>
+      </w:r>
+      <w:proofErr w:type="spellStart"/>
+      <w:r>
+        <w:t>Nakamoto</w:t>
+      </w:r>
+      <w:proofErr w:type="spellEnd"/>
+      <w:r>
+        <w:t xml:space="preserve"> e utilizados nas criptomoedas virtuais. Esses princípios são: "funções criptográficas unidirecionais" (</w:t>
+      </w:r>
+      <w:proofErr w:type="spellStart"/>
+      <w:r>
+        <w:rPr>
+          <w:i/>
+          <w:iCs/>
+        </w:rPr>
+        <w:t>hash</w:t>
+      </w:r>
+      <w:proofErr w:type="spellEnd"/>
+      <w:r>
+        <w:t>), "registro de data e hora de criação ou modificação do arquivo" (</w:t>
+      </w:r>
+      <w:proofErr w:type="spellStart"/>
+      <w:r>
+        <w:rPr>
+          <w:i/>
+          <w:iCs/>
+        </w:rPr>
+        <w:t>timestamp</w:t>
+      </w:r>
+      <w:proofErr w:type="spellEnd"/>
+      <w:r>
+        <w:t xml:space="preserve">), "assinatura digital do autor da alteração do arquivo", "rede descentralizada ponto a ponto" e "mecanismo de geração de um novo bloco na cadeia do </w:t>
+      </w:r>
+      <w:proofErr w:type="spellStart"/>
+      <w:r>
+        <w:rPr>
+          <w:i/>
+          <w:iCs/>
+        </w:rPr>
+        <w:t>blockchain</w:t>
+      </w:r>
+      <w:proofErr w:type="spellEnd"/>
+      <w:r>
+        <w:t>".</w:t>
       </w:r>
     </w:p>
     <w:p>
@@ -847,14 +2165,175 @@
           <w:sz w:val="22"/>
           <w:szCs w:val="22"/>
         </w:rPr>
-        <w:t xml:space="preserve">O funcionamento do blockchain é fundamentado por cinco princípios idealizados por Nakamoto e utilizados nas criptomoedas virtuais, que são: 'funções de mão única' (hash), 'registro do tempo de criação ou modificação do arquivo' (timestamp), 'assinatura digital do autor da alteração do arquivo', 'rede descentralizada peer-to-peer' e 'mecanismo de geração de </w:t>
-      </w:r>
-      <w:r>
-        <w:rPr>
+        <w:t xml:space="preserve">O funcionamento do </w:t>
+      </w:r>
+      <w:proofErr w:type="spellStart"/>
+      <w:r>
+        <w:rPr>
+          <w:rFonts w:cs="Arial"/>
+          <w:i/>
+          <w:iCs/>
           <w:sz w:val="22"/>
           <w:szCs w:val="22"/>
         </w:rPr>
-        <w:t>um novo bloco do blockchain'" (Lucena &amp; Henriques, 2016, p. 2).</w:t>
+        <w:t>blockchain</w:t>
+      </w:r>
+      <w:proofErr w:type="spellEnd"/>
+      <w:r>
+        <w:rPr>
+          <w:rFonts w:cs="Arial"/>
+          <w:sz w:val="22"/>
+          <w:szCs w:val="22"/>
+        </w:rPr>
+        <w:t xml:space="preserve"> é fundamentado por cinco princípios idealizados por </w:t>
+      </w:r>
+      <w:proofErr w:type="spellStart"/>
+      <w:r>
+        <w:rPr>
+          <w:rFonts w:cs="Arial"/>
+          <w:sz w:val="22"/>
+          <w:szCs w:val="22"/>
+        </w:rPr>
+        <w:t>Nakamoto</w:t>
+      </w:r>
+      <w:proofErr w:type="spellEnd"/>
+      <w:r>
+        <w:rPr>
+          <w:rFonts w:cs="Arial"/>
+          <w:sz w:val="22"/>
+          <w:szCs w:val="22"/>
+        </w:rPr>
+        <w:t xml:space="preserve"> e utilizados nas criptomoedas virtuais, que são: 'funções de mão única' (</w:t>
+      </w:r>
+      <w:proofErr w:type="spellStart"/>
+      <w:r>
+        <w:rPr>
+          <w:rFonts w:cs="Arial"/>
+          <w:i/>
+          <w:iCs/>
+          <w:sz w:val="22"/>
+          <w:szCs w:val="22"/>
+        </w:rPr>
+        <w:t>hash</w:t>
+      </w:r>
+      <w:proofErr w:type="spellEnd"/>
+      <w:r>
+        <w:rPr>
+          <w:rFonts w:cs="Arial"/>
+          <w:sz w:val="22"/>
+          <w:szCs w:val="22"/>
+        </w:rPr>
+        <w:t>), 'registro do tempo de criação ou modificação do arquivo' (</w:t>
+      </w:r>
+      <w:proofErr w:type="spellStart"/>
+      <w:r>
+        <w:rPr>
+          <w:rFonts w:cs="Arial"/>
+          <w:i/>
+          <w:iCs/>
+          <w:sz w:val="22"/>
+          <w:szCs w:val="22"/>
+        </w:rPr>
+        <w:t>timestamp</w:t>
+      </w:r>
+      <w:proofErr w:type="spellEnd"/>
+      <w:r>
+        <w:rPr>
+          <w:rFonts w:cs="Arial"/>
+          <w:sz w:val="22"/>
+          <w:szCs w:val="22"/>
+        </w:rPr>
+        <w:t xml:space="preserve">), 'assinatura digital do autor da alteração do arquivo', 'rede descentralizada </w:t>
+      </w:r>
+      <w:proofErr w:type="spellStart"/>
+      <w:r>
+        <w:rPr>
+          <w:rFonts w:cs="Arial"/>
+          <w:i/>
+          <w:iCs/>
+          <w:sz w:val="22"/>
+          <w:szCs w:val="22"/>
+        </w:rPr>
+        <w:t>peer</w:t>
+      </w:r>
+      <w:proofErr w:type="spellEnd"/>
+      <w:r>
+        <w:rPr>
+          <w:rFonts w:cs="Arial"/>
+          <w:i/>
+          <w:iCs/>
+          <w:sz w:val="22"/>
+          <w:szCs w:val="22"/>
+        </w:rPr>
+        <w:t>-to-</w:t>
+      </w:r>
+      <w:proofErr w:type="spellStart"/>
+      <w:r>
+        <w:rPr>
+          <w:rFonts w:cs="Arial"/>
+          <w:i/>
+          <w:iCs/>
+          <w:sz w:val="22"/>
+          <w:szCs w:val="22"/>
+        </w:rPr>
+        <w:t>peer</w:t>
+      </w:r>
+      <w:proofErr w:type="spellEnd"/>
+      <w:r>
+        <w:rPr>
+          <w:rFonts w:cs="Arial"/>
+          <w:sz w:val="22"/>
+          <w:szCs w:val="22"/>
+        </w:rPr>
+        <w:t xml:space="preserve">' e 'mecanismo de geração de </w:t>
+      </w:r>
+      <w:r>
+        <w:rPr>
+          <w:sz w:val="22"/>
+          <w:szCs w:val="22"/>
+        </w:rPr>
+        <w:t xml:space="preserve">um novo bloco do </w:t>
+      </w:r>
+      <w:proofErr w:type="spellStart"/>
+      <w:r>
+        <w:rPr>
+          <w:i/>
+          <w:iCs/>
+          <w:sz w:val="22"/>
+          <w:szCs w:val="22"/>
+        </w:rPr>
+        <w:t>blockchain</w:t>
+      </w:r>
+      <w:proofErr w:type="spellEnd"/>
+      <w:r>
+        <w:rPr>
+          <w:i/>
+          <w:iCs/>
+          <w:sz w:val="22"/>
+          <w:szCs w:val="22"/>
+        </w:rPr>
+        <w:t>'</w:t>
+      </w:r>
+      <w:r>
+        <w:rPr>
+          <w:sz w:val="22"/>
+          <w:szCs w:val="22"/>
+        </w:rPr>
+        <w:t xml:space="preserve">" (Lucena </w:t>
+      </w:r>
+      <w:r>
+        <w:rPr>
+          <w:sz w:val="22"/>
+          <w:szCs w:val="22"/>
+        </w:rPr>
+        <w:t>e</w:t>
+      </w:r>
+      <w:r>
+        <w:rPr>
+          <w:sz w:val="22"/>
+          <w:szCs w:val="22"/>
+        </w:rPr>
+        <w:t xml:space="preserve"> Henriques, 2016, p. 2).</w:t>
       </w:r>
     </w:p>
     <w:p>
@@ -907,10 +2386,88 @@
           <w:bCs/>
         </w:rPr>
         <w:lastRenderedPageBreak/>
-        <w:t>Funções de mão única (hash)</w:t>
-      </w:r>
-      <w:r>
-        <w:t>: O blockchain utiliza funções de hash, que são algoritmos matemáticos que transformam uma entrada de dados em uma cadeia de tamanho fixo conhecida como hash. Essa função é unidirecional, ou seja, é fácil gerar o hash a partir dos dados, mas é praticamente impossível reverter o processo e obter os dados originais a partir do hash.</w:t>
+        <w:t>Funções de mão única (</w:t>
+      </w:r>
+      <w:proofErr w:type="spellStart"/>
+      <w:r>
+        <w:rPr>
+          <w:b/>
+          <w:bCs/>
+          <w:i/>
+          <w:iCs/>
+        </w:rPr>
+        <w:t>hash</w:t>
+      </w:r>
+      <w:proofErr w:type="spellEnd"/>
+      <w:r>
+        <w:rPr>
+          <w:b/>
+          <w:bCs/>
+        </w:rPr>
+        <w:t>)</w:t>
+      </w:r>
+      <w:r>
+        <w:t xml:space="preserve">: O </w:t>
+      </w:r>
+      <w:proofErr w:type="spellStart"/>
+      <w:r>
+        <w:rPr>
+          <w:i/>
+          <w:iCs/>
+        </w:rPr>
+        <w:t>blockchain</w:t>
+      </w:r>
+      <w:proofErr w:type="spellEnd"/>
+      <w:r>
+        <w:t xml:space="preserve"> utiliza funções de </w:t>
+      </w:r>
+      <w:proofErr w:type="spellStart"/>
+      <w:r>
+        <w:rPr>
+          <w:i/>
+          <w:iCs/>
+        </w:rPr>
+        <w:t>hash</w:t>
+      </w:r>
+      <w:proofErr w:type="spellEnd"/>
+      <w:r>
+        <w:t xml:space="preserve">, que são algoritmos matemáticos que transformam uma entrada de dados em uma cadeia de tamanho fixo conhecida como </w:t>
+      </w:r>
+      <w:proofErr w:type="spellStart"/>
+      <w:r>
+        <w:rPr>
+          <w:i/>
+          <w:iCs/>
+        </w:rPr>
+        <w:t>hash</w:t>
+      </w:r>
+      <w:proofErr w:type="spellEnd"/>
+      <w:r>
+        <w:t xml:space="preserve">. Essa função é unidirecional, ou seja, é fácil gerar o </w:t>
+      </w:r>
+      <w:proofErr w:type="spellStart"/>
+      <w:r>
+        <w:rPr>
+          <w:i/>
+          <w:iCs/>
+        </w:rPr>
+        <w:t>hash</w:t>
+      </w:r>
+      <w:proofErr w:type="spellEnd"/>
+      <w:r>
+        <w:t xml:space="preserve"> a partir dos dados, mas é praticamente impossível reverter o processo e obter os dados originais a partir do </w:t>
+      </w:r>
+      <w:proofErr w:type="spellStart"/>
+      <w:r>
+        <w:rPr>
+          <w:i/>
+          <w:iCs/>
+        </w:rPr>
+        <w:t>hash</w:t>
+      </w:r>
+      <w:proofErr w:type="spellEnd"/>
+      <w:r>
+        <w:t>.</w:t>
       </w:r>
     </w:p>
     <w:p>
@@ -927,10 +2484,52 @@
           <w:b/>
           <w:bCs/>
         </w:rPr>
-        <w:t>Registro do tempo de criação ou modificação do arquivo (timestamp)</w:t>
-      </w:r>
-      <w:r>
-        <w:t>: O timestamp é utilizado para registrar o tempo em que uma transação é criada ou modificada. Isso ajuda a comprovar a existência e a ordem cronológica das transações no blockchain.</w:t>
+        <w:t>Registro do tempo de criação ou modificação do arquivo (</w:t>
+      </w:r>
+      <w:proofErr w:type="spellStart"/>
+      <w:r>
+        <w:rPr>
+          <w:b/>
+          <w:bCs/>
+          <w:i/>
+          <w:iCs/>
+        </w:rPr>
+        <w:t>timestamp</w:t>
+      </w:r>
+      <w:proofErr w:type="spellEnd"/>
+      <w:r>
+        <w:rPr>
+          <w:b/>
+          <w:bCs/>
+        </w:rPr>
+        <w:t>)</w:t>
+      </w:r>
+      <w:r>
+        <w:t xml:space="preserve">: O </w:t>
+      </w:r>
+      <w:proofErr w:type="spellStart"/>
+      <w:r>
+        <w:rPr>
+          <w:i/>
+          <w:iCs/>
+        </w:rPr>
+        <w:t>timestamp</w:t>
+      </w:r>
+      <w:proofErr w:type="spellEnd"/>
+      <w:r>
+        <w:t xml:space="preserve"> é utilizado para registrar o tempo em que uma transação é criada ou modificada. Isso ajuda a comprovar a existência e a ordem cronológica das transações no </w:t>
+      </w:r>
+      <w:proofErr w:type="spellStart"/>
+      <w:r>
+        <w:rPr>
+          <w:i/>
+          <w:iCs/>
+        </w:rPr>
+        <w:t>blockchain</w:t>
+      </w:r>
+      <w:proofErr w:type="spellEnd"/>
+      <w:r>
+        <w:t>.</w:t>
       </w:r>
     </w:p>
     <w:p>
@@ -950,7 +2549,19 @@
         <w:t>Assinatura digital do autor da alteração do arquivo</w:t>
       </w:r>
       <w:r>
-        <w:t>: Cada transação no blockchain é acompanhada por uma assinatura digital, que é gerada com base nas chaves pública e privada do autor da transação. Isso garante a autenticidade e a integridade das transações, permitindo que sejam verificadas como sendo realizadas pelo proprietário das chaves correspondentes.</w:t>
+        <w:t xml:space="preserve">: Cada transação no </w:t>
+      </w:r>
+      <w:proofErr w:type="spellStart"/>
+      <w:r>
+        <w:rPr>
+          <w:i/>
+          <w:iCs/>
+        </w:rPr>
+        <w:t>blockchain</w:t>
+      </w:r>
+      <w:proofErr w:type="spellEnd"/>
+      <w:r>
+        <w:t xml:space="preserve"> é acompanhada por uma assinatura digital, que é gerada com base nas chaves pública e privada do autor da transação. Isso garante a autenticidade e a integridade das transações, permitindo que sejam verificadas como sendo realizadas pelo proprietário das chaves correspondentes.</w:t>
       </w:r>
     </w:p>
     <w:p>
@@ -967,10 +2578,105 @@
           <w:b/>
           <w:bCs/>
         </w:rPr>
-        <w:t>Rede descentralizada peer-to-peer</w:t>
-      </w:r>
-      <w:r>
-        <w:t>: A blockchain é baseada em uma rede descentralizada de nós interconectados, chamada de rede peer-to-peer. Cada nó na rede possui uma cópia do blockchain completo e participa da validação e verificação das transações. Isso garante que todas as alterações no blockchain sejam conferidas e aceitas (ou rejeitadas) pela maioria dos participantes da rede.</w:t>
+        <w:t xml:space="preserve">Rede descentralizada </w:t>
+      </w:r>
+      <w:proofErr w:type="spellStart"/>
+      <w:r>
+        <w:rPr>
+          <w:b/>
+          <w:bCs/>
+          <w:i/>
+          <w:iCs/>
+        </w:rPr>
+        <w:t>peer</w:t>
+      </w:r>
+      <w:proofErr w:type="spellEnd"/>
+      <w:r>
+        <w:rPr>
+          <w:b/>
+          <w:bCs/>
+          <w:i/>
+          <w:iCs/>
+        </w:rPr>
+        <w:t>-to-</w:t>
+      </w:r>
+      <w:proofErr w:type="spellStart"/>
+      <w:r>
+        <w:rPr>
+          <w:b/>
+          <w:bCs/>
+          <w:i/>
+          <w:iCs/>
+        </w:rPr>
+        <w:t>peer</w:t>
+      </w:r>
+      <w:proofErr w:type="spellEnd"/>
+      <w:r>
+        <w:t xml:space="preserve">: A </w:t>
+      </w:r>
+      <w:proofErr w:type="spellStart"/>
+      <w:r>
+        <w:rPr>
+          <w:i/>
+          <w:iCs/>
+        </w:rPr>
+        <w:t>blockchain</w:t>
+      </w:r>
+      <w:proofErr w:type="spellEnd"/>
+      <w:r>
+        <w:t xml:space="preserve"> é baseada em uma rede descentralizada de nós interconectados, chamada de rede </w:t>
+      </w:r>
+      <w:proofErr w:type="spellStart"/>
+      <w:r>
+        <w:rPr>
+          <w:i/>
+          <w:iCs/>
+        </w:rPr>
+        <w:t>peer</w:t>
+      </w:r>
+      <w:proofErr w:type="spellEnd"/>
+      <w:r>
+        <w:rPr>
+          <w:i/>
+          <w:iCs/>
+        </w:rPr>
+        <w:t>-to-</w:t>
+      </w:r>
+      <w:proofErr w:type="spellStart"/>
+      <w:r>
+        <w:rPr>
+          <w:i/>
+          <w:iCs/>
+        </w:rPr>
+        <w:t>peer</w:t>
+      </w:r>
+      <w:proofErr w:type="spellEnd"/>
+      <w:r>
+        <w:t xml:space="preserve">. Cada nó na rede possui uma cópia do </w:t>
+      </w:r>
+      <w:proofErr w:type="spellStart"/>
+      <w:r>
+        <w:rPr>
+          <w:i/>
+          <w:iCs/>
+        </w:rPr>
+        <w:t>blockchain</w:t>
+      </w:r>
+      <w:proofErr w:type="spellEnd"/>
+      <w:r>
+        <w:t xml:space="preserve"> completo e participa da validação e verificação das transações. Isso garante que todas as alterações no </w:t>
+      </w:r>
+      <w:proofErr w:type="spellStart"/>
+      <w:r>
+        <w:rPr>
+          <w:i/>
+          <w:iCs/>
+        </w:rPr>
+        <w:t>blockchain</w:t>
+      </w:r>
+      <w:proofErr w:type="spellEnd"/>
+      <w:r>
+        <w:t xml:space="preserve"> sejam conferidas e aceitas (ou rejeitadas) pela maioria dos participantes da rede.</w:t>
       </w:r>
     </w:p>
     <w:p>
@@ -987,10 +2693,41 @@
           <w:b/>
           <w:bCs/>
         </w:rPr>
-        <w:t>Mecanismo de geração de um novo bloco do blockchain</w:t>
-      </w:r>
-      <w:r>
-        <w:t>: No caso das criptomoedas virtuais, como o Bitcoin, a geração de novos blocos é chamada de mineração. Os mineradores competem entre si para resolver operações matemáticas complexas e encontrar uma solução primeiro. O minerador bem-sucedido adiciona um novo bloco ao blockchain e é recompensado com uma quantia de criptomoeda. Esse mecanismo de mineração garante o funcionamento contínuo e a expansão do blockchain.</w:t>
+        <w:t xml:space="preserve">Mecanismo de geração de um novo bloco do </w:t>
+      </w:r>
+      <w:proofErr w:type="spellStart"/>
+      <w:r>
+        <w:rPr>
+          <w:b/>
+          <w:bCs/>
+          <w:i/>
+          <w:iCs/>
+        </w:rPr>
+        <w:t>blockchain</w:t>
+      </w:r>
+      <w:proofErr w:type="spellEnd"/>
+      <w:r>
+        <w:t xml:space="preserve">: No caso das criptomoedas virtuais, como o Bitcoin, a geração de novos blocos é chamada de mineração. Os mineradores competem entre si para resolver operações matemáticas complexas e encontrar uma solução primeiro. O minerador bem-sucedido adiciona um novo bloco ao </w:t>
+      </w:r>
+      <w:proofErr w:type="spellStart"/>
+      <w:r>
+        <w:t>blockchain</w:t>
+      </w:r>
+      <w:proofErr w:type="spellEnd"/>
+      <w:r>
+        <w:t xml:space="preserve"> e é recompensado com uma quantia de criptomoeda. Esse mecanismo de mineração garante o funcionamento contínuo e a expansão do </w:t>
+      </w:r>
+      <w:proofErr w:type="spellStart"/>
+      <w:r>
+        <w:rPr>
+          <w:i/>
+          <w:iCs/>
+        </w:rPr>
+        <w:t>blockchain</w:t>
+      </w:r>
+      <w:proofErr w:type="spellEnd"/>
+      <w:r>
+        <w:t>.</w:t>
       </w:r>
     </w:p>
     <w:p>
@@ -1015,7 +2752,19 @@
         <w:rPr>
           <w:b/>
         </w:rPr>
-        <w:t>2.2 Entendendo a Web 3.0</w:t>
+        <w:t>2.</w:t>
+      </w:r>
+      <w:r>
+        <w:rPr>
+          <w:b/>
+        </w:rPr>
+        <w:t>4</w:t>
+      </w:r>
+      <w:r>
+        <w:rPr>
+          <w:b/>
+        </w:rPr>
+        <w:t xml:space="preserve"> Entendendo a Web 3.0</w:t>
       </w:r>
     </w:p>
     <w:p>
@@ -1162,10 +2911,18 @@
         <w:t>uro</w:t>
       </w:r>
       <w:r>
-        <w:t xml:space="preserve"> H</w:t>
-      </w:r>
-      <w:r>
-        <w:t xml:space="preserve">igueyano </w:t>
+        <w:t xml:space="preserve"> </w:t>
+      </w:r>
+      <w:proofErr w:type="spellStart"/>
+      <w:r>
+        <w:t>H</w:t>
+      </w:r>
+      <w:r>
+        <w:t>igueyano</w:t>
+      </w:r>
+      <w:proofErr w:type="spellEnd"/>
+      <w:r>
+        <w:t xml:space="preserve"> </w:t>
       </w:r>
       <w:r>
         <w:t xml:space="preserve">(2018) algumas características da Web 3.0 são: </w:t>
@@ -1248,7 +3005,15 @@
         <w:t>Aberto</w:t>
       </w:r>
       <w:r>
-        <w:t>: os programas livres e as licenças do “Creative Commons” se tornaram comuns na Internet e assim, a informação é distribuída gratuitamente na web, impedindo que um único proprietário se aproprie dela.</w:t>
+        <w:t>: os programas livres e as licenças do “</w:t>
+      </w:r>
+      <w:proofErr w:type="spellStart"/>
+      <w:r>
+        <w:t>Creative</w:t>
+      </w:r>
+      <w:proofErr w:type="spellEnd"/>
+      <w:r>
+        <w:t xml:space="preserve"> Commons” se tornaram comuns na Internet e assim, a informação é distribuída gratuitamente na web, impedindo que um único proprietário se aproprie dela.</w:t>
       </w:r>
     </w:p>
     <w:p>
@@ -1333,7 +3098,19 @@
         <w:rPr>
           <w:b/>
         </w:rPr>
-        <w:t>2.3 O funcionamento da Web 3.0</w:t>
+        <w:t>2.</w:t>
+      </w:r>
+      <w:r>
+        <w:rPr>
+          <w:b/>
+        </w:rPr>
+        <w:t>5</w:t>
+      </w:r>
+      <w:r>
+        <w:rPr>
+          <w:b/>
+        </w:rPr>
+        <w:t xml:space="preserve"> O funcionamento da Web 3.0</w:t>
       </w:r>
     </w:p>
     <w:p>
@@ -1394,7 +3171,15 @@
         <w:ind w:firstLine="851"/>
       </w:pPr>
       <w:r>
-        <w:t>Conforme Breitman (2005), existem alguns elementos fundamentais na construção da Web 3.0, sendo eles:</w:t>
+        <w:t xml:space="preserve">Conforme </w:t>
+      </w:r>
+      <w:proofErr w:type="spellStart"/>
+      <w:r>
+        <w:t>Breitman</w:t>
+      </w:r>
+      <w:proofErr w:type="spellEnd"/>
+      <w:r>
+        <w:t xml:space="preserve"> (2005), existem alguns elementos fundamentais na construção da Web 3.0, sendo eles:</w:t>
       </w:r>
     </w:p>
     <w:p>
@@ -1474,7 +3259,15 @@
         <w:t>Agentes</w:t>
       </w:r>
       <w:r>
-        <w:t>: são softwares responsáveis por fornecer informações personalizadas a cada usuário, reunindo, organizando, selecionando e apresentando dados de acordo com as preferências individuais.</w:t>
+        <w:t xml:space="preserve">: são softwares responsáveis por </w:t>
+      </w:r>
+      <w:proofErr w:type="spellStart"/>
+      <w:r>
+        <w:t>fornecer</w:t>
+      </w:r>
+      <w:proofErr w:type="spellEnd"/>
+      <w:r>
+        <w:t xml:space="preserve"> informações personalizadas a cada usuário, reunindo, organizando, selecionando e apresentando dados de acordo com as preferências individuais.</w:t>
       </w:r>
     </w:p>
     <w:p>
@@ -1521,7 +3314,23 @@
           <w:sz w:val="22"/>
           <w:szCs w:val="22"/>
         </w:rPr>
-        <w:t xml:space="preserve">Cada tipo de formato ou padrão metadado fornecerá um tipo de representação, e quanto mais específica, completa e detalhada for esta representação, mais pontos de acesso ao recurso ela fornecerá e melhor será a recuperação. Uma representação mais detalhada do recurso proporcionará sua maior identificação, individualizandoos, tornando-os únicos entre muitos, </w:t>
+        <w:t xml:space="preserve">Cada tipo de formato ou padrão metadado fornecerá um tipo de representação, e quanto mais específica, completa e detalhada for esta representação, mais pontos de acesso ao recurso ela fornecerá e melhor será a recuperação. Uma representação mais detalhada do recurso proporcionará sua maior identificação, </w:t>
+      </w:r>
+      <w:proofErr w:type="spellStart"/>
+      <w:r>
+        <w:rPr>
+          <w:sz w:val="22"/>
+          <w:szCs w:val="22"/>
+        </w:rPr>
+        <w:t>individualizandoos</w:t>
+      </w:r>
+      <w:proofErr w:type="spellEnd"/>
+      <w:r>
+        <w:rPr>
+          <w:sz w:val="22"/>
+          <w:szCs w:val="22"/>
+        </w:rPr>
+        <w:t xml:space="preserve">, tornando-os únicos entre muitos, </w:t>
       </w:r>
       <w:r>
         <w:rPr>
@@ -1625,7 +3434,19 @@
         <w:rPr>
           <w:b/>
         </w:rPr>
-        <w:t>2.4 Benefícios da Web 3.0</w:t>
+        <w:t>2.</w:t>
+      </w:r>
+      <w:r>
+        <w:rPr>
+          <w:b/>
+        </w:rPr>
+        <w:t>6</w:t>
+      </w:r>
+      <w:r>
+        <w:rPr>
+          <w:b/>
+        </w:rPr>
+        <w:t xml:space="preserve"> Benefícios da Web 3.0</w:t>
       </w:r>
     </w:p>
     <w:p>
@@ -1639,7 +3460,15 @@
         <w:spacing w:line="276" w:lineRule="auto"/>
       </w:pPr>
       <w:r>
-        <w:t>A Web 3.0, baseada na troca de dados entre diversos dispositivos, como smartphones, tablets, computadores e outras tecnologias, oferece uma ampla gama de vantagens aos seus usuários, permitindo o acesso às informações em qualquer lugar, graças ao aumento do uso de smartphones e sistemas em nuvem. Dessa forma, a Web Semântica possibilita que os usuários estejam conectados ao mundo através de um simples telefone. Conforme apontado por Shirky (2011, p.21):</w:t>
+        <w:t xml:space="preserve">A Web 3.0, baseada na troca de dados entre diversos dispositivos, como smartphones, tablets, computadores e outras tecnologias, oferece uma ampla gama de vantagens aos seus usuários, permitindo o acesso às informações em qualquer lugar, graças ao aumento do uso de smartphones e sistemas em nuvem. Dessa forma, a Web Semântica possibilita que os usuários estejam conectados ao mundo através de um simples telefone. Conforme apontado por </w:t>
+      </w:r>
+      <w:proofErr w:type="spellStart"/>
+      <w:r>
+        <w:t>Shirky</w:t>
+      </w:r>
+      <w:proofErr w:type="spellEnd"/>
+      <w:r>
+        <w:t xml:space="preserve"> (2011, p.21):</w:t>
       </w:r>
     </w:p>
     <w:p>
@@ -1780,7 +3609,19 @@
         <w:rPr>
           <w:b/>
         </w:rPr>
-        <w:t>2.5 Impactos da Web Semântica</w:t>
+        <w:t>2.</w:t>
+      </w:r>
+      <w:r>
+        <w:rPr>
+          <w:b/>
+        </w:rPr>
+        <w:t>7</w:t>
+      </w:r>
+      <w:r>
+        <w:rPr>
+          <w:b/>
+        </w:rPr>
+        <w:t xml:space="preserve"> Impactos da Web Semântica</w:t>
       </w:r>
     </w:p>
     <w:p>
@@ -1802,7 +3643,15 @@
         <w:spacing w:line="276" w:lineRule="auto"/>
       </w:pPr>
       <w:r>
-        <w:t>Apesar do avanço tecnológico, as máquinas não possuem a capacidade de atribuir significado, algo que apenas a mente humana é capaz de fazer. Conforme afirma Vidotti (2003, p.3):</w:t>
+        <w:t xml:space="preserve">Apesar do avanço tecnológico, as máquinas não possuem a capacidade de atribuir significado, algo que apenas a mente humana é capaz de fazer. Conforme afirma </w:t>
+      </w:r>
+      <w:proofErr w:type="spellStart"/>
+      <w:r>
+        <w:t>Vidotti</w:t>
+      </w:r>
+      <w:proofErr w:type="spellEnd"/>
+      <w:r>
+        <w:t xml:space="preserve"> (2003, p.3):</w:t>
       </w:r>
     </w:p>
     <w:p>
@@ -1847,7 +3696,15 @@
         <w:spacing w:line="276" w:lineRule="auto"/>
       </w:pPr>
       <w:r>
-        <w:t>O que antes era pesquisado em livros, revistas e jornais agora é buscado no Google, frequentemente sem a garantia de que o trabalho esteja solidamente fundamentado. Conforme observado por Pasqualle (2017, p.19 e 21):</w:t>
+        <w:t xml:space="preserve">O que antes era pesquisado em livros, revistas e jornais agora é buscado no Google, frequentemente sem a garantia de que o trabalho esteja solidamente fundamentado. Conforme observado por </w:t>
+      </w:r>
+      <w:proofErr w:type="spellStart"/>
+      <w:r>
+        <w:t>Pasqualle</w:t>
+      </w:r>
+      <w:proofErr w:type="spellEnd"/>
+      <w:r>
+        <w:t xml:space="preserve"> (2017, p.19 e 21):</w:t>
       </w:r>
     </w:p>
     <w:p>
@@ -1870,13 +3727,29 @@
           <w:sz w:val="22"/>
           <w:szCs w:val="18"/>
         </w:rPr>
-        <w:t xml:space="preserve">A política e a cultura, fortemente influenciadas pelos meios de comunicação de massa durante a segunda metade do século XX, permaneceram praticamente estáveis até meados da década de 1990. A partir deste período, a esfera pública sofreu mais uma transformação estrutural, em razão da automatização das decisões comunicacionais capitaneadas por megaempresas digitais como Facebook e Google.[...] Nem o regime democrático está seguro em uma esfera pública automatizada e desregulada. Sem compreender o </w:t>
-      </w:r>
+        <w:t xml:space="preserve">A política e a cultura, fortemente influenciadas pelos meios de comunicação de massa durante a segunda metade do século XX, permaneceram praticamente estáveis até meados da década de 1990. A partir deste período, a esfera pública sofreu mais uma transformação estrutural, em razão da automatização das decisões comunicacionais capitaneadas por megaempresas digitais como Facebook e </w:t>
+      </w:r>
+      <w:proofErr w:type="gramStart"/>
       <w:r>
         <w:rPr>
           <w:sz w:val="22"/>
           <w:szCs w:val="18"/>
         </w:rPr>
+        <w:t>Google.[...]</w:t>
+      </w:r>
+      <w:proofErr w:type="gramEnd"/>
+      <w:r>
+        <w:rPr>
+          <w:sz w:val="22"/>
+          <w:szCs w:val="18"/>
+        </w:rPr>
+        <w:t xml:space="preserve"> Nem o regime democrático está seguro em uma esfera pública automatizada e desregulada. Sem compreender o </w:t>
+      </w:r>
+      <w:r>
+        <w:rPr>
+          <w:sz w:val="22"/>
+          <w:szCs w:val="18"/>
+        </w:rPr>
         <w:lastRenderedPageBreak/>
         <w:t>funcionamento dos algoritmos de filtragem de conteúdo, o público não possui informações necessárias para avaliar a legitimidade das fontes on-line.</w:t>
       </w:r>
@@ -1944,8 +3817,13 @@
       <w:pPr>
         <w:spacing w:line="276" w:lineRule="auto"/>
       </w:pPr>
-      <w:r>
-        <w:t>Gerhardt e Silveira (2009, p.31) destacam que a pesquisa qualitativa não se preocupa com a representatividade numérica, mas sim com a ampliação do entendimento sobre um determinado grupo social ou organização.</w:t>
+      <w:proofErr w:type="spellStart"/>
+      <w:r>
+        <w:t>Gerhardt</w:t>
+      </w:r>
+      <w:proofErr w:type="spellEnd"/>
+      <w:r>
+        <w:t xml:space="preserve"> e Silveira (2009, p.31) destacam que a pesquisa qualitativa não se preocupa com a representatividade numérica, mas sim com a ampliação do entendimento sobre um determinado grupo social ou organização.</w:t>
       </w:r>
     </w:p>
     <w:p>
@@ -2161,7 +4039,15 @@
         <w:ind w:firstLine="0"/>
       </w:pPr>
       <w:r>
-        <w:t xml:space="preserve">BRITO, G. da S.; PURIFICAÇÃO, I. da. </w:t>
+        <w:t xml:space="preserve">BRITO, G. </w:t>
+      </w:r>
+      <w:proofErr w:type="spellStart"/>
+      <w:r>
+        <w:t>da</w:t>
+      </w:r>
+      <w:proofErr w:type="spellEnd"/>
+      <w:r>
+        <w:t xml:space="preserve"> S.; PURIFICAÇÃO, I. da. </w:t>
       </w:r>
       <w:r>
         <w:rPr>
@@ -2171,7 +4057,15 @@
         <w:t>Educação e novas tecnologias:</w:t>
       </w:r>
       <w:r>
-        <w:t xml:space="preserve"> um repensar. 2. ed. Curitiba: Ibpex, 2008.</w:t>
+        <w:t xml:space="preserve"> um repensar. 2. ed. Curitiba: </w:t>
+      </w:r>
+      <w:proofErr w:type="spellStart"/>
+      <w:r>
+        <w:t>Ibpex</w:t>
+      </w:r>
+      <w:proofErr w:type="spellEnd"/>
+      <w:r>
+        <w:t>, 2008.</w:t>
       </w:r>
     </w:p>
     <w:p>
@@ -2195,7 +4089,15 @@
         <w:t>Sociedade em Rede:</w:t>
       </w:r>
       <w:r>
-        <w:t xml:space="preserve"> comunicação científica na nova mídia. 1. ed. Curitiba: Appris, 2016.</w:t>
+        <w:t xml:space="preserve"> comunicação científica na nova mídia. 1. ed. Curitiba: </w:t>
+      </w:r>
+      <w:proofErr w:type="spellStart"/>
+      <w:r>
+        <w:t>Appris</w:t>
+      </w:r>
+      <w:proofErr w:type="spellEnd"/>
+      <w:r>
+        <w:t>, 2016.</w:t>
       </w:r>
     </w:p>
     <w:p>
@@ -2236,69 +4138,54 @@
       <w:r>
         <w:t xml:space="preserve">CARVALHO, O. B. de M. Os "incluídos digitais" são "incluídos sociais"? Estado, mercado e inserção dos indivíduos na sociedade da informação. </w:t>
       </w:r>
+      <w:proofErr w:type="spellStart"/>
       <w:r>
         <w:rPr>
           <w:b/>
           <w:bCs/>
         </w:rPr>
-        <w:t>Liinc em Revista</w:t>
-      </w:r>
-      <w:r>
-        <w:t>, Rio de Janeiro, v. 5, n. 1, p. 19-31, mar 2009. Disponível em: &lt;</w:t>
-      </w:r>
-      <w:r>
-        <w:t xml:space="preserve"> </w:t>
-      </w:r>
-      <w:r>
-        <w:t>https://revista.ibict.br/liinc/article/download/3186/2848/7534#:~:text=O%20consumo%20dos%20artefatos%20tecnol%C3%B3gicos,social%2C%20como%20salienta%20Bernardo%20Sorj.</w:t>
-      </w:r>
-      <w:r>
-        <w:t xml:space="preserve"> </w:t>
-      </w:r>
-      <w:r>
-        <w:t xml:space="preserve">&gt;. Acesso em: </w:t>
-      </w:r>
-      <w:r>
-        <w:t>23</w:t>
-      </w:r>
-      <w:r>
-        <w:t xml:space="preserve"> </w:t>
-      </w:r>
-      <w:r>
-        <w:t>mai</w:t>
-      </w:r>
-      <w:r>
-        <w:t xml:space="preserve">. </w:t>
-      </w:r>
-      <w:r>
-        <w:t>2023</w:t>
-      </w:r>
-      <w:r>
-        <w:t>.</w:t>
-      </w:r>
-    </w:p>
-    <w:p>
-      <w:pPr>
-        <w:spacing w:line="276" w:lineRule="auto"/>
-      </w:pPr>
-    </w:p>
-    <w:p>
-      <w:pPr>
-        <w:spacing w:line="276" w:lineRule="auto"/>
-        <w:ind w:firstLine="0"/>
-      </w:pPr>
-      <w:r>
-        <w:t xml:space="preserve">CASARIN, H. C. S.; CASARIN, S. J. </w:t>
-      </w:r>
+        <w:t>Liinc</w:t>
+      </w:r>
+      <w:proofErr w:type="spellEnd"/>
       <w:r>
         <w:rPr>
           <w:b/>
           <w:bCs/>
         </w:rPr>
-        <w:t>Pesquisa científica: da teoria à prática.</w:t>
-      </w:r>
-      <w:r>
-        <w:t xml:space="preserve"> Curitiba, PR: InterSaberes, 2012.</w:t>
+        <w:t xml:space="preserve"> em Revista</w:t>
+      </w:r>
+      <w:r>
+        <w:t>, Rio de Janeiro, v. 5, n. 1, p. 19-31, mar 2009. Disponível em: &lt;</w:t>
+      </w:r>
+      <w:r>
+        <w:t xml:space="preserve"> </w:t>
+      </w:r>
+      <w:r>
+        <w:t>https://revista.ibict.br/liinc/article/download/3186/2848/7534#:~:text=O%20consumo%20dos%20artefatos%20tecnol%C3%B3gicos,social%2C%20como%20salienta%20Bernardo%20Sorj.</w:t>
+      </w:r>
+      <w:r>
+        <w:t xml:space="preserve"> </w:t>
+      </w:r>
+      <w:r>
+        <w:t xml:space="preserve">&gt;. Acesso em: </w:t>
+      </w:r>
+      <w:r>
+        <w:t>23</w:t>
+      </w:r>
+      <w:r>
+        <w:t xml:space="preserve"> </w:t>
+      </w:r>
+      <w:r>
+        <w:t>mai</w:t>
+      </w:r>
+      <w:r>
+        <w:t xml:space="preserve">. </w:t>
+      </w:r>
+      <w:r>
+        <w:t>2023</w:t>
+      </w:r>
+      <w:r>
+        <w:t>.</w:t>
       </w:r>
     </w:p>
     <w:p>
@@ -2312,17 +4199,25 @@
         <w:ind w:firstLine="0"/>
       </w:pPr>
       <w:r>
-        <w:t xml:space="preserve">CHIARA, I. D. et al. </w:t>
+        <w:t xml:space="preserve">CASARIN, H. C. S.; CASARIN, S. J. </w:t>
       </w:r>
       <w:r>
         <w:rPr>
           <w:b/>
           <w:bCs/>
         </w:rPr>
-        <w:t>Normas de documentação aplicadas à área de Saúde.</w:t>
-      </w:r>
-      <w:r>
-        <w:t xml:space="preserve"> Rio de Janeiro: E-papers, 2008.</w:t>
+        <w:t>Pesquisa científica: da teoria à prática.</w:t>
+      </w:r>
+      <w:r>
+        <w:t xml:space="preserve"> Curitiba, PR: </w:t>
+      </w:r>
+      <w:proofErr w:type="spellStart"/>
+      <w:r>
+        <w:t>InterSaberes</w:t>
+      </w:r>
+      <w:proofErr w:type="spellEnd"/>
+      <w:r>
+        <w:t>, 2012.</w:t>
       </w:r>
     </w:p>
     <w:p>
@@ -2336,137 +4231,86 @@
         <w:ind w:firstLine="0"/>
       </w:pPr>
       <w:r>
-        <w:t>PURO HIGUEYANO</w:t>
-      </w:r>
-      <w:r>
-        <w:t xml:space="preserve">. </w:t>
+        <w:t xml:space="preserve">CHIARA, I. D. et al. </w:t>
       </w:r>
       <w:r>
         <w:rPr>
           <w:b/>
           <w:bCs/>
         </w:rPr>
-        <w:t>Características de la web 3.0.</w:t>
-      </w:r>
-      <w:r>
-        <w:t xml:space="preserve"> Disponível em: &lt;</w:t>
-      </w:r>
-      <w:r>
-        <w:t xml:space="preserve"> https://purohigueyano.com.do/general/caracteristicas-de-la-web-3-0/</w:t>
-      </w:r>
-      <w:r>
-        <w:t xml:space="preserve">&gt;. Acesso em: 24 </w:t>
-      </w:r>
-      <w:r>
-        <w:t>mai</w:t>
+        <w:t>Normas de documentação aplicadas à área de Saúde.</w:t>
+      </w:r>
+      <w:r>
+        <w:t xml:space="preserve"> Rio de Janeiro: E-</w:t>
+      </w:r>
+      <w:proofErr w:type="spellStart"/>
+      <w:r>
+        <w:t>papers</w:t>
+      </w:r>
+      <w:proofErr w:type="spellEnd"/>
+      <w:r>
+        <w:t>, 2008.</w:t>
+      </w:r>
+    </w:p>
+    <w:p>
+      <w:pPr>
+        <w:spacing w:line="276" w:lineRule="auto"/>
+      </w:pPr>
+    </w:p>
+    <w:p>
+      <w:pPr>
+        <w:spacing w:line="276" w:lineRule="auto"/>
+        <w:ind w:firstLine="0"/>
+      </w:pPr>
+      <w:r>
+        <w:t>PURO HIGUEYANO</w:t>
       </w:r>
       <w:r>
         <w:t xml:space="preserve">. </w:t>
-      </w:r>
-      <w:r>
-        <w:t>2023</w:t>
-      </w:r>
-      <w:r>
-        <w:t>.</w:t>
-      </w:r>
-    </w:p>
-    <w:p>
-      <w:pPr>
-        <w:spacing w:line="276" w:lineRule="auto"/>
-      </w:pPr>
-    </w:p>
-    <w:p>
-      <w:pPr>
-        <w:spacing w:line="276" w:lineRule="auto"/>
-        <w:ind w:firstLine="0"/>
-      </w:pPr>
-      <w:r>
-        <w:t xml:space="preserve">FERREIRA, R. da S. </w:t>
       </w:r>
       <w:r>
         <w:rPr>
           <w:b/>
           <w:bCs/>
         </w:rPr>
-        <w:t>A sociedade da informação no Brasil:</w:t>
-      </w:r>
-      <w:r>
-        <w:t xml:space="preserve"> um ensaio sobre os desafios do Estado. Ciência da Informação, Brasília, v. 32, n. 1, p. 36-41, jan./abr. 2003. Disponível em: &lt;</w:t>
-      </w:r>
-      <w:r>
-        <w:t xml:space="preserve"> https://brapci.inf.br/index.php/res/v/21733 </w:t>
-      </w:r>
-      <w:r>
-        <w:t xml:space="preserve">&gt;. Acesso em: </w:t>
-      </w:r>
-      <w:r>
-        <w:t>24</w:t>
-      </w:r>
-      <w:r>
-        <w:t xml:space="preserve"> </w:t>
-      </w:r>
-      <w:r>
-        <w:t>mai</w:t>
-      </w:r>
-      <w:r>
-        <w:t xml:space="preserve">. </w:t>
-      </w:r>
-      <w:r>
-        <w:t>2023</w:t>
-      </w:r>
-      <w:r>
-        <w:t>.</w:t>
-      </w:r>
-    </w:p>
-    <w:p>
-      <w:pPr>
-        <w:spacing w:line="276" w:lineRule="auto"/>
-      </w:pPr>
-    </w:p>
-    <w:p>
-      <w:pPr>
-        <w:spacing w:line="276" w:lineRule="auto"/>
-        <w:ind w:firstLine="0"/>
-      </w:pPr>
-      <w:r>
-        <w:t>GER</w:t>
-      </w:r>
-      <w:r>
-        <w:t xml:space="preserve">HARDT, T. E.; SILVEIRA, D. T. </w:t>
-      </w:r>
+        <w:t xml:space="preserve">Características de </w:t>
+      </w:r>
+      <w:proofErr w:type="spellStart"/>
       <w:r>
         <w:rPr>
           <w:b/>
           <w:bCs/>
         </w:rPr>
-        <w:t>Métodos de pesquisa.</w:t>
-      </w:r>
-      <w:r>
-        <w:t xml:space="preserve"> Porto Alegre: Editora da UFRGS, 2009.</w:t>
-      </w:r>
-    </w:p>
-    <w:p>
-      <w:pPr>
-        <w:spacing w:line="276" w:lineRule="auto"/>
-      </w:pPr>
-    </w:p>
-    <w:p>
-      <w:pPr>
-        <w:spacing w:line="276" w:lineRule="auto"/>
-        <w:ind w:firstLine="0"/>
-      </w:pPr>
-      <w:r>
-        <w:t xml:space="preserve">GRAHAM, I. </w:t>
-      </w:r>
+        <w:t>la</w:t>
+      </w:r>
+      <w:proofErr w:type="spellEnd"/>
       <w:r>
         <w:rPr>
           <w:b/>
           <w:bCs/>
         </w:rPr>
-        <w:t>Comunicação:</w:t>
-      </w:r>
-      <w:r>
-        <w:t xml:space="preserve"> ideias que mudaram o mundo. São Paulo: Ciranda Cultural Editora, 2009.</w:t>
+        <w:t xml:space="preserve"> web 3.0.</w:t>
+      </w:r>
+      <w:r>
+        <w:t xml:space="preserve"> Disponível em: &lt;</w:t>
+      </w:r>
+      <w:r>
+        <w:t xml:space="preserve"> https://purohigueyano.com.do/general/caracteristicas-de-la-web-3-0/</w:t>
+      </w:r>
+      <w:r>
+        <w:t xml:space="preserve">&gt;. Acesso em: 24 </w:t>
+      </w:r>
+      <w:r>
+        <w:t>mai</w:t>
+      </w:r>
+      <w:r>
+        <w:t xml:space="preserve">. </w:t>
+      </w:r>
+      <w:r>
+        <w:t>2023</w:t>
+      </w:r>
+      <w:r>
+        <w:t>.</w:t>
       </w:r>
     </w:p>
     <w:p>
@@ -2480,20 +4324,49 @@
         <w:ind w:firstLine="0"/>
       </w:pPr>
       <w:r>
-        <w:t>JENKINS, H</w:t>
-      </w:r>
-      <w:r>
-        <w:t xml:space="preserve">. </w:t>
+        <w:t xml:space="preserve">FERREIRA, R. </w:t>
+      </w:r>
+      <w:proofErr w:type="spellStart"/>
+      <w:r>
+        <w:t>da</w:t>
+      </w:r>
+      <w:proofErr w:type="spellEnd"/>
+      <w:r>
+        <w:t xml:space="preserve"> S. </w:t>
       </w:r>
       <w:r>
         <w:rPr>
           <w:b/>
           <w:bCs/>
         </w:rPr>
-        <w:t>Cultura da Convergência.</w:t>
-      </w:r>
-      <w:r>
-        <w:t xml:space="preserve"> São Paulo: Aleph, 2008.</w:t>
+        <w:t>A sociedade da informação no Brasil:</w:t>
+      </w:r>
+      <w:r>
+        <w:t xml:space="preserve"> um ensaio sobre os desafios do Estado. Ciência da Informação, Brasília, v. 32, n. 1, p. 36-41, jan./abr. 2003. Disponível em: &lt;</w:t>
+      </w:r>
+      <w:r>
+        <w:t xml:space="preserve"> https://brapci.inf.br/index.php/res/v/21733 </w:t>
+      </w:r>
+      <w:r>
+        <w:t xml:space="preserve">&gt;. Acesso em: </w:t>
+      </w:r>
+      <w:r>
+        <w:t>24</w:t>
+      </w:r>
+      <w:r>
+        <w:t xml:space="preserve"> </w:t>
+      </w:r>
+      <w:r>
+        <w:t>mai</w:t>
+      </w:r>
+      <w:r>
+        <w:t xml:space="preserve">. </w:t>
+      </w:r>
+      <w:r>
+        <w:t>2023</w:t>
+      </w:r>
+      <w:r>
+        <w:t>.</w:t>
       </w:r>
     </w:p>
     <w:p>
@@ -2507,17 +4380,20 @@
         <w:ind w:firstLine="0"/>
       </w:pPr>
       <w:r>
-        <w:t xml:space="preserve">OLIVEIRA, I. de L. </w:t>
+        <w:t>GER</w:t>
+      </w:r>
+      <w:r>
+        <w:t xml:space="preserve">HARDT, T. E.; SILVEIRA, D. T. </w:t>
       </w:r>
       <w:r>
         <w:rPr>
           <w:b/>
           <w:bCs/>
         </w:rPr>
-        <w:t>Dimensão estratégica da comunicação no contexto organizacional contemporâneo:</w:t>
-      </w:r>
-      <w:r>
-        <w:t xml:space="preserve"> um paradigma de interação comunicacional dialógica. Tese (Doutorado) – UFRJ, Escola de Comunicação, 2002.</w:t>
+        <w:t>Métodos de pesquisa.</w:t>
+      </w:r>
+      <w:r>
+        <w:t xml:space="preserve"> Porto Alegre: Editora da UFRGS, 2009.</w:t>
       </w:r>
     </w:p>
     <w:p>
@@ -2531,23 +4407,17 @@
         <w:ind w:firstLine="0"/>
       </w:pPr>
       <w:r>
-        <w:t xml:space="preserve">PASQUALE, F. A Esfera pública automatizada. </w:t>
+        <w:t xml:space="preserve">GRAHAM, I. </w:t>
       </w:r>
       <w:r>
         <w:rPr>
           <w:b/>
           <w:bCs/>
         </w:rPr>
-        <w:t>Líbero</w:t>
-      </w:r>
-      <w:r>
-        <w:t>, São Paulo, v. 1, n. 39, p. 16-35, 20 nov. 2017. Semestral. Disponível em: &lt;</w:t>
-      </w:r>
-      <w:r>
-        <w:t xml:space="preserve"> https://seer.casperlibero.edu.br/index.php/libero/article/view/866 </w:t>
-      </w:r>
-      <w:r>
-        <w:t>&gt;. Acesso em: 24 mai. 2023.</w:t>
+        <w:t>Comunicação:</w:t>
+      </w:r>
+      <w:r>
+        <w:t xml:space="preserve"> ideias que mudaram o mundo. São Paulo: Ciranda Cultural Editora, 2009.</w:t>
       </w:r>
     </w:p>
     <w:p>
@@ -2561,17 +4431,20 @@
         <w:ind w:firstLine="0"/>
       </w:pPr>
       <w:r>
-        <w:t xml:space="preserve">PINHEIRO, P. </w:t>
+        <w:t>JENKINS, H</w:t>
+      </w:r>
+      <w:r>
+        <w:t xml:space="preserve">. </w:t>
       </w:r>
       <w:r>
         <w:rPr>
           <w:b/>
           <w:bCs/>
         </w:rPr>
-        <w:t>Práticas Colaborativas de Escrita Via Internet:</w:t>
-      </w:r>
-      <w:r>
-        <w:t xml:space="preserve"> repensando a produção textual na escola. 1. ed. Londrina: Eduel, 2015.</w:t>
+        <w:t>Cultura da Convergência.</w:t>
+      </w:r>
+      <w:r>
+        <w:t xml:space="preserve"> São Paulo: Aleph, 2008.</w:t>
       </w:r>
     </w:p>
     <w:p>
@@ -2585,17 +4458,17 @@
         <w:ind w:firstLine="0"/>
       </w:pPr>
       <w:r>
-        <w:t xml:space="preserve">SHIRKY, C. </w:t>
+        <w:t xml:space="preserve">OLIVEIRA, I. de L. </w:t>
       </w:r>
       <w:r>
         <w:rPr>
           <w:b/>
           <w:bCs/>
         </w:rPr>
-        <w:t>A cultura da participação:</w:t>
-      </w:r>
-      <w:r>
-        <w:t xml:space="preserve"> criatividade e generosidade no mundo conectado. Rio de Janeiro: Zahar, 2011.</w:t>
+        <w:t>Dimensão estratégica da comunicação no contexto organizacional contemporâneo:</w:t>
+      </w:r>
+      <w:r>
+        <w:t xml:space="preserve"> um paradigma de interação comunicacional dialógica. Tese (Doutorado) – UFRJ, Escola de Comunicação, 2002.</w:t>
       </w:r>
     </w:p>
     <w:p>
@@ -2609,41 +4482,151 @@
         <w:ind w:firstLine="0"/>
       </w:pPr>
       <w:r>
-        <w:t xml:space="preserve">VIDOTTI, S. A. B. G. </w:t>
+        <w:t xml:space="preserve">PASQUALE, F. A Esfera pública automatizada. </w:t>
       </w:r>
       <w:r>
         <w:rPr>
           <w:b/>
           <w:bCs/>
         </w:rPr>
-        <w:t>O ambiente hipermídia no processo de ensino-aprendizagem.</w:t>
-      </w:r>
-      <w:r>
-        <w:t xml:space="preserve"> 2001. 126 f. Tese (Doutorado em Educação) - Faculdade de Filosofia e Ciências, Universidade Estadual Paulista, Marília, 2001.</w:t>
-      </w:r>
+        <w:t>Líbero</w:t>
+      </w:r>
+      <w:r>
+        <w:t>, São Paulo, v. 1, n. 39, p. 16-35, 20 nov. 2017. Semestral. Disponível em: &lt;</w:t>
+      </w:r>
+      <w:r>
+        <w:t xml:space="preserve"> https://seer.casperlibero.edu.br/index.php/libero/article/view/866 </w:t>
+      </w:r>
+      <w:r>
+        <w:t>&gt;. Acesso em: 24 mai. 2023.</w:t>
+      </w:r>
+    </w:p>
+    <w:p>
+      <w:pPr>
+        <w:spacing w:line="276" w:lineRule="auto"/>
+      </w:pPr>
     </w:p>
     <w:p>
       <w:pPr>
         <w:spacing w:line="276" w:lineRule="auto"/>
         <w:ind w:firstLine="0"/>
       </w:pPr>
-    </w:p>
-    <w:p>
-      <w:pPr>
-        <w:spacing w:line="276" w:lineRule="auto"/>
-        <w:ind w:firstLine="0"/>
-      </w:pPr>
-      <w:r>
-        <w:t>SILVA</w:t>
-      </w:r>
-      <w:r>
-        <w:t xml:space="preserve">, V. A. F., &amp; Bovério, M. A. (Ano). </w:t>
+      <w:r>
+        <w:t xml:space="preserve">PINHEIRO, P. </w:t>
       </w:r>
       <w:r>
         <w:rPr>
           <w:b/>
           <w:bCs/>
         </w:rPr>
+        <w:t>Práticas Colaborativas de Escrita Via Internet:</w:t>
+      </w:r>
+      <w:r>
+        <w:t xml:space="preserve"> repensando a produção textual na escola. 1. ed. Londrina: </w:t>
+      </w:r>
+      <w:proofErr w:type="spellStart"/>
+      <w:r>
+        <w:t>Eduel</w:t>
+      </w:r>
+      <w:proofErr w:type="spellEnd"/>
+      <w:r>
+        <w:t>, 2015.</w:t>
+      </w:r>
+    </w:p>
+    <w:p>
+      <w:pPr>
+        <w:spacing w:line="276" w:lineRule="auto"/>
+      </w:pPr>
+    </w:p>
+    <w:p>
+      <w:pPr>
+        <w:spacing w:line="276" w:lineRule="auto"/>
+        <w:ind w:firstLine="0"/>
+      </w:pPr>
+      <w:r>
+        <w:t xml:space="preserve">SHIRKY, C. </w:t>
+      </w:r>
+      <w:r>
+        <w:rPr>
+          <w:b/>
+          <w:bCs/>
+        </w:rPr>
+        <w:t>A cultura da participação:</w:t>
+      </w:r>
+      <w:r>
+        <w:t xml:space="preserve"> criatividade e generosidade no mundo conectado. Rio de Janeiro: Zahar, 2011.</w:t>
+      </w:r>
+    </w:p>
+    <w:p>
+      <w:pPr>
+        <w:spacing w:line="276" w:lineRule="auto"/>
+      </w:pPr>
+    </w:p>
+    <w:p>
+      <w:pPr>
+        <w:spacing w:line="276" w:lineRule="auto"/>
+        <w:ind w:firstLine="0"/>
+      </w:pPr>
+      <w:r>
+        <w:t xml:space="preserve">VIDOTTI, S. A. B. G. </w:t>
+      </w:r>
+      <w:r>
+        <w:rPr>
+          <w:b/>
+          <w:bCs/>
+        </w:rPr>
+        <w:t xml:space="preserve">O </w:t>
+      </w:r>
+      <w:proofErr w:type="gramStart"/>
+      <w:r>
+        <w:rPr>
+          <w:b/>
+          <w:bCs/>
+        </w:rPr>
+        <w:t>ambiente hipermídia</w:t>
+      </w:r>
+      <w:proofErr w:type="gramEnd"/>
+      <w:r>
+        <w:rPr>
+          <w:b/>
+          <w:bCs/>
+        </w:rPr>
+        <w:t xml:space="preserve"> no processo de ensino-aprendizagem.</w:t>
+      </w:r>
+      <w:r>
+        <w:t xml:space="preserve"> 2001. 126 f. Tese (Doutorado em Educação) - Faculdade de Filosofia e Ciências, Universidade Estadual Paulista, Marília, 2001.</w:t>
+      </w:r>
+    </w:p>
+    <w:p>
+      <w:pPr>
+        <w:spacing w:line="276" w:lineRule="auto"/>
+        <w:ind w:firstLine="0"/>
+      </w:pPr>
+    </w:p>
+    <w:p>
+      <w:pPr>
+        <w:spacing w:line="276" w:lineRule="auto"/>
+        <w:ind w:firstLine="0"/>
+      </w:pPr>
+      <w:r>
+        <w:t>SILVA</w:t>
+      </w:r>
+      <w:r>
+        <w:t xml:space="preserve">, V. A. F., &amp; </w:t>
+      </w:r>
+      <w:proofErr w:type="spellStart"/>
+      <w:r>
+        <w:t>Bovério</w:t>
+      </w:r>
+      <w:proofErr w:type="spellEnd"/>
+      <w:r>
+        <w:t xml:space="preserve">, M. A. (Ano). </w:t>
+      </w:r>
+      <w:r>
+        <w:rPr>
+          <w:b/>
+          <w:bCs/>
+        </w:rPr>
         <w:t>BLOCKCHAIN</w:t>
       </w:r>
       <w:r>
@@ -2659,7 +4642,15 @@
         <w:t>3</w:t>
       </w:r>
       <w:r>
-        <w:t>. DOI: 10.31510/infa.v15i1.326</w:t>
+        <w:t>. DOI: 10.31510/</w:t>
+      </w:r>
+      <w:proofErr w:type="gramStart"/>
+      <w:r>
+        <w:t>infa.v</w:t>
+      </w:r>
+      <w:proofErr w:type="gramEnd"/>
+      <w:r>
+        <w:t>15i1.326</w:t>
       </w:r>
       <w:r>
         <w:t>.</w:t>
@@ -9214,6 +11205,7 @@
   <w:style w:type="character" w:default="1" w:styleId="Fontepargpadro">
     <w:name w:val="Default Paragraph Font"/>
     <w:uiPriority w:val="1"/>
+    <w:semiHidden/>
     <w:unhideWhenUsed/>
   </w:style>
   <w:style w:type="table" w:default="1" w:styleId="Tabelanormal">

</xml_diff>